<commit_message>
Login ok, tickets kopen ok, nabestelstatus nok, veel queries, route-contact pagina
Login ok, tickets kopen ok, nabestelstatus nok, veel queries,
route-contact pagina
</commit_message>
<xml_diff>
--- a/Arne Vanderheyden - SSA Web.docx
+++ b/Arne Vanderheyden - SSA Web.docx
@@ -214,7 +214,6 @@
           <w:lang w:val="nl-BE"/>
         </w:rPr>
       </w:pPr>
-      <w:bookmarkStart w:id="0" w:name="_GoBack"/>
       <w:r>
         <w:rPr>
           <w:rFonts w:ascii="Arial" w:hAnsi="Arial" w:cs="Arial"/>
@@ -325,7 +324,6 @@
         <w:t>- Er is een maximum aantal tickets beschikbaar</w:t>
       </w:r>
     </w:p>
-    <w:bookmarkEnd w:id="0"/>
     <w:p>
       <w:pPr>
         <w:rPr>
@@ -603,11 +601,287 @@
         <w:t xml:space="preserve"> moet kunnen).</w:t>
       </w:r>
     </w:p>
+    <w:p>
+      <w:pPr>
+        <w:rPr>
+          <w:rFonts w:ascii="Arial" w:hAnsi="Arial" w:cs="Arial"/>
+          <w:lang w:val="nl-BE"/>
+        </w:rPr>
+      </w:pPr>
+      <w:r>
+        <w:rPr>
+          <w:rFonts w:ascii="Arial" w:hAnsi="Arial" w:cs="Arial"/>
+          <w:lang w:val="nl-BE"/>
+        </w:rPr>
+        <w:t>29/12/2013 – 1/1/2014</w:t>
+      </w:r>
+    </w:p>
+    <w:p>
+      <w:pPr>
+        <w:rPr>
+          <w:rFonts w:ascii="Arial" w:hAnsi="Arial" w:cs="Arial"/>
+          <w:lang w:val="nl-BE"/>
+        </w:rPr>
+      </w:pPr>
+      <w:r>
+        <w:rPr>
+          <w:rFonts w:ascii="Arial" w:hAnsi="Arial" w:cs="Arial"/>
+          <w:lang w:val="nl-BE"/>
+        </w:rPr>
+        <w:t xml:space="preserve">Er werd doorgewerkt aan een methode om gebruikers te </w:t>
+      </w:r>
+      <w:r>
+        <w:rPr>
+          <w:rFonts w:ascii="Arial" w:hAnsi="Arial" w:cs="Arial"/>
+          <w:lang w:val="nl-BE"/>
+        </w:rPr>
+        <w:t>authentiseren</w:t>
+      </w:r>
+      <w:r>
+        <w:rPr>
+          <w:rFonts w:ascii="Arial" w:hAnsi="Arial" w:cs="Arial"/>
+          <w:lang w:val="nl-BE"/>
+        </w:rPr>
+        <w:t xml:space="preserve"> </w:t>
+      </w:r>
+      <w:r>
+        <w:rPr>
+          <w:rFonts w:ascii="Arial" w:hAnsi="Arial" w:cs="Arial"/>
+          <w:lang w:val="nl-BE"/>
+        </w:rPr>
+        <w:t xml:space="preserve">en eenvoudig mogelijk te maken een administrator van een niet-administrator te onderscheiden. Na veel pogingen dit met de </w:t>
+      </w:r>
+      <w:proofErr w:type="spellStart"/>
+      <w:r>
+        <w:rPr>
+          <w:rFonts w:ascii="Arial" w:hAnsi="Arial" w:cs="Arial"/>
+          <w:lang w:val="nl-BE"/>
+        </w:rPr>
+        <w:t>isAdmin</w:t>
+      </w:r>
+      <w:proofErr w:type="spellEnd"/>
+      <w:r>
+        <w:rPr>
+          <w:rFonts w:ascii="Arial" w:hAnsi="Arial" w:cs="Arial"/>
+          <w:lang w:val="nl-BE"/>
+        </w:rPr>
+        <w:t xml:space="preserve"> </w:t>
+      </w:r>
+      <w:proofErr w:type="spellStart"/>
+      <w:r>
+        <w:rPr>
+          <w:rFonts w:ascii="Arial" w:hAnsi="Arial" w:cs="Arial"/>
+          <w:lang w:val="nl-BE"/>
+        </w:rPr>
+        <w:t>flag</w:t>
+      </w:r>
+      <w:proofErr w:type="spellEnd"/>
+      <w:r>
+        <w:rPr>
+          <w:rFonts w:ascii="Arial" w:hAnsi="Arial" w:cs="Arial"/>
+          <w:lang w:val="nl-BE"/>
+        </w:rPr>
+        <w:t xml:space="preserve"> te doen voor de users en vergelijken van oplossingen uit MVC3 (waar user management </w:t>
+      </w:r>
+      <w:r>
+        <w:rPr>
+          <w:rFonts w:ascii="Arial" w:hAnsi="Arial" w:cs="Arial"/>
+          <w:lang w:val="nl-BE"/>
+        </w:rPr>
+        <w:lastRenderedPageBreak/>
+        <w:t>iets makkelijker was), koos ik uiteindelijk voor een vergelijkbare oplossing als in het security labo. De standaard ASP.</w:t>
+      </w:r>
+      <w:proofErr w:type="gramStart"/>
+      <w:r>
+        <w:rPr>
+          <w:rFonts w:ascii="Arial" w:hAnsi="Arial" w:cs="Arial"/>
+          <w:lang w:val="nl-BE"/>
+        </w:rPr>
+        <w:t>net</w:t>
+      </w:r>
+      <w:proofErr w:type="gramEnd"/>
+      <w:r>
+        <w:rPr>
+          <w:rFonts w:ascii="Arial" w:hAnsi="Arial" w:cs="Arial"/>
+          <w:lang w:val="nl-BE"/>
+        </w:rPr>
+        <w:t xml:space="preserve"> template werd gebruikt en omgezet naar een MS SQL database en het toevoegen van extra </w:t>
+      </w:r>
+      <w:proofErr w:type="spellStart"/>
+      <w:r>
+        <w:rPr>
+          <w:rFonts w:ascii="Arial" w:hAnsi="Arial" w:cs="Arial"/>
+          <w:lang w:val="nl-BE"/>
+        </w:rPr>
+        <w:t>fields</w:t>
+      </w:r>
+      <w:proofErr w:type="spellEnd"/>
+      <w:r>
+        <w:rPr>
+          <w:rFonts w:ascii="Arial" w:hAnsi="Arial" w:cs="Arial"/>
+          <w:lang w:val="nl-BE"/>
+        </w:rPr>
+        <w:t xml:space="preserve"> die niet in de standaard template zaten maar wel vereist waren voor de opgave.</w:t>
+      </w:r>
+      <w:r>
+        <w:rPr>
+          <w:rFonts w:ascii="Arial" w:hAnsi="Arial" w:cs="Arial"/>
+          <w:lang w:val="nl-BE"/>
+        </w:rPr>
+        <w:br/>
+        <w:t>Spijtig genoeg redelijk wat tijd in gestoken &amp; verloren.</w:t>
+      </w:r>
+    </w:p>
+    <w:p>
+      <w:pPr>
+        <w:rPr>
+          <w:rFonts w:ascii="Arial" w:hAnsi="Arial" w:cs="Arial"/>
+          <w:lang w:val="nl-BE"/>
+        </w:rPr>
+      </w:pPr>
+      <w:r>
+        <w:rPr>
+          <w:rFonts w:ascii="Arial" w:hAnsi="Arial" w:cs="Arial"/>
+          <w:lang w:val="nl-BE"/>
+        </w:rPr>
+        <w:t xml:space="preserve">Verder werd een pagina met een overzicht van de bands aangemaakt die uit de database wordt opgehaald, een lijst van beschikbare tickets met hun prijs (anonieme gebruikers) en begon ik met uitzoeken hoe ik het probleem kon aanpakken gebruikers </w:t>
+      </w:r>
+      <w:proofErr w:type="gramStart"/>
+      <w:r>
+        <w:rPr>
+          <w:rFonts w:ascii="Arial" w:hAnsi="Arial" w:cs="Arial"/>
+          <w:lang w:val="nl-BE"/>
+        </w:rPr>
+        <w:t>max</w:t>
+      </w:r>
+      <w:proofErr w:type="gramEnd"/>
+      <w:r>
+        <w:rPr>
+          <w:rFonts w:ascii="Arial" w:hAnsi="Arial" w:cs="Arial"/>
+          <w:lang w:val="nl-BE"/>
+        </w:rPr>
+        <w:t xml:space="preserve"> 5 tickets te laten bestellen + tegelijkertijd het aantal beschikbare tickets in de gaten kon houden. Voor </w:t>
+      </w:r>
+      <w:proofErr w:type="spellStart"/>
+      <w:r>
+        <w:rPr>
+          <w:rFonts w:ascii="Arial" w:hAnsi="Arial" w:cs="Arial"/>
+          <w:lang w:val="nl-BE"/>
+        </w:rPr>
+        <w:t>admins</w:t>
+      </w:r>
+      <w:proofErr w:type="spellEnd"/>
+      <w:r>
+        <w:rPr>
+          <w:rFonts w:ascii="Arial" w:hAnsi="Arial" w:cs="Arial"/>
+          <w:lang w:val="nl-BE"/>
+        </w:rPr>
+        <w:t xml:space="preserve"> werd </w:t>
+      </w:r>
+      <w:proofErr w:type="gramStart"/>
+      <w:r>
+        <w:rPr>
+          <w:rFonts w:ascii="Arial" w:hAnsi="Arial" w:cs="Arial"/>
+          <w:lang w:val="nl-BE"/>
+        </w:rPr>
+        <w:t>de</w:t>
+      </w:r>
+      <w:proofErr w:type="gramEnd"/>
+      <w:r>
+        <w:rPr>
+          <w:rFonts w:ascii="Arial" w:hAnsi="Arial" w:cs="Arial"/>
+          <w:lang w:val="nl-BE"/>
+        </w:rPr>
+        <w:t xml:space="preserve"> ticket status pagina aangemaakt waarop het resterend aantal beschikbare tickets per dag te zien is.</w:t>
+      </w:r>
+    </w:p>
+    <w:p>
+      <w:pPr>
+        <w:rPr>
+          <w:rFonts w:ascii="Arial" w:hAnsi="Arial" w:cs="Arial"/>
+          <w:lang w:val="nl-BE"/>
+        </w:rPr>
+      </w:pPr>
+      <w:r>
+        <w:rPr>
+          <w:rFonts w:ascii="Arial" w:hAnsi="Arial" w:cs="Arial"/>
+          <w:lang w:val="nl-BE"/>
+        </w:rPr>
+        <w:t xml:space="preserve">De </w:t>
+      </w:r>
+      <w:proofErr w:type="spellStart"/>
+      <w:r>
+        <w:rPr>
+          <w:rFonts w:ascii="Arial" w:hAnsi="Arial" w:cs="Arial"/>
+          <w:lang w:val="nl-BE"/>
+        </w:rPr>
+        <w:t>edits</w:t>
+      </w:r>
+      <w:proofErr w:type="spellEnd"/>
+      <w:r>
+        <w:rPr>
+          <w:rFonts w:ascii="Arial" w:hAnsi="Arial" w:cs="Arial"/>
+          <w:lang w:val="nl-BE"/>
+        </w:rPr>
+        <w:t xml:space="preserve"> met de login leverden hoe dan ook een nieuw database schema op.</w:t>
+      </w:r>
+    </w:p>
+    <w:p>
+      <w:pPr>
+        <w:rPr>
+          <w:rFonts w:ascii="Arial" w:hAnsi="Arial" w:cs="Arial"/>
+          <w:lang w:val="nl-BE"/>
+        </w:rPr>
+      </w:pPr>
+      <w:bookmarkStart w:id="0" w:name="_GoBack"/>
+      <w:r>
+        <w:rPr>
+          <w:noProof/>
+          <w:lang w:val="nl-BE" w:eastAsia="nl-BE"/>
+        </w:rPr>
+        <w:drawing>
+          <wp:inline distT="0" distB="0" distL="0" distR="0" wp14:anchorId="59506775" wp14:editId="6B275182">
+            <wp:extent cx="5756275" cy="2748398"/>
+            <wp:effectExtent l="0" t="0" r="0" b="0"/>
+            <wp:docPr id="5" name="Afbeelding 5"/>
+            <wp:cNvGraphicFramePr>
+              <a:graphicFrameLocks xmlns:a="http://schemas.openxmlformats.org/drawingml/2006/main" noChangeAspect="1"/>
+            </wp:cNvGraphicFramePr>
+            <a:graphic xmlns:a="http://schemas.openxmlformats.org/drawingml/2006/main">
+              <a:graphicData uri="http://schemas.openxmlformats.org/drawingml/2006/picture">
+                <pic:pic xmlns:pic="http://schemas.openxmlformats.org/drawingml/2006/picture">
+                  <pic:nvPicPr>
+                    <pic:cNvPr id="0" name=""/>
+                    <pic:cNvPicPr/>
+                  </pic:nvPicPr>
+                  <pic:blipFill>
+                    <a:blip r:embed="rId9"/>
+                    <a:stretch>
+                      <a:fillRect/>
+                    </a:stretch>
+                  </pic:blipFill>
+                  <pic:spPr>
+                    <a:xfrm>
+                      <a:off x="0" y="0"/>
+                      <a:ext cx="5756275" cy="2748398"/>
+                    </a:xfrm>
+                    <a:prstGeom prst="rect">
+                      <a:avLst/>
+                    </a:prstGeom>
+                  </pic:spPr>
+                </pic:pic>
+              </a:graphicData>
+            </a:graphic>
+          </wp:inline>
+        </w:drawing>
+      </w:r>
+      <w:bookmarkEnd w:id="0"/>
+    </w:p>
     <w:sectPr>
-      <w:headerReference w:type="even" r:id="rId9"/>
-      <w:headerReference w:type="default" r:id="rId10"/>
-      <w:footerReference w:type="even" r:id="rId11"/>
-      <w:footerReference w:type="default" r:id="rId12"/>
+      <w:headerReference w:type="even" r:id="rId10"/>
+      <w:headerReference w:type="default" r:id="rId11"/>
+      <w:footerReference w:type="even" r:id="rId12"/>
+      <w:footerReference w:type="default" r:id="rId13"/>
       <w:pgSz w:w="11900" w:h="16840"/>
       <w:pgMar w:top="1134" w:right="1134" w:bottom="1134" w:left="1701" w:header="567" w:footer="567" w:gutter="0"/>
       <w:cols w:space="708"/>
@@ -960,7 +1234,7 @@
         <w:sz w:val="18"/>
         <w:szCs w:val="18"/>
       </w:rPr>
-      <w:t>1</w:t>
+      <w:t>2</w:t>
     </w:r>
     <w:r>
       <w:rPr>

</xml_diff>

<commit_message>
Rename project, uitwerken paginas/functies op basis van role, bugfix totale tickets left (query), fancy join query tickets, toevoegen bands
Rename project, uitwerken paginas/functies op basis van role, bugfix
totale tickets left (query), fancy join query tickets, toevoegen bands
en omschrijving / tijdslot (~line-up), database cleanup
</commit_message>
<xml_diff>
--- a/Arne Vanderheyden - SSA Web.docx
+++ b/Arne Vanderheyden - SSA Web.docx
@@ -22,39 +22,7 @@
           <w:lang w:val="nl-BE"/>
         </w:rPr>
         <w:br/>
-        <w:t xml:space="preserve">Er werd gestart met uit uitschrijven van de </w:t>
-      </w:r>
-      <w:proofErr w:type="spellStart"/>
-      <w:r>
-        <w:rPr>
-          <w:rFonts w:ascii="Arial" w:hAnsi="Arial" w:cs="Arial"/>
-          <w:lang w:val="nl-BE"/>
-        </w:rPr>
-        <w:t>requirements</w:t>
-      </w:r>
-      <w:proofErr w:type="spellEnd"/>
-      <w:r>
-        <w:rPr>
-          <w:rFonts w:ascii="Arial" w:hAnsi="Arial" w:cs="Arial"/>
-          <w:lang w:val="nl-BE"/>
-        </w:rPr>
-        <w:t xml:space="preserve"> uit de opgave-</w:t>
-      </w:r>
-      <w:proofErr w:type="spellStart"/>
-      <w:r>
-        <w:rPr>
-          <w:rFonts w:ascii="Arial" w:hAnsi="Arial" w:cs="Arial"/>
-          <w:lang w:val="nl-BE"/>
-        </w:rPr>
-        <w:t>PDF’s</w:t>
-      </w:r>
-      <w:proofErr w:type="spellEnd"/>
-      <w:r>
-        <w:rPr>
-          <w:rFonts w:ascii="Arial" w:hAnsi="Arial" w:cs="Arial"/>
-          <w:lang w:val="nl-BE"/>
-        </w:rPr>
-        <w:t>, daar deze voor IOT studenten ietwat anders ligt.</w:t>
+        <w:t>Er werd gestart met uit uitschrijven van de requirements uit de opgave-PDF’s, daar deze voor IOT studenten ietwat anders ligt.</w:t>
       </w:r>
     </w:p>
     <w:p>
@@ -90,27 +58,8 @@
           <w:rFonts w:ascii="Arial" w:hAnsi="Arial" w:cs="Arial"/>
           <w:lang w:val="nl-BE"/>
         </w:rPr>
-        <w:t xml:space="preserve"> niet te wijzigen via de </w:t>
-      </w:r>
-      <w:proofErr w:type="spellStart"/>
-      <w:proofErr w:type="gramStart"/>
-      <w:r>
-        <w:rPr>
-          <w:rFonts w:ascii="Arial" w:hAnsi="Arial" w:cs="Arial"/>
-          <w:lang w:val="nl-BE"/>
-        </w:rPr>
-        <w:t>admin</w:t>
-      </w:r>
-      <w:proofErr w:type="spellEnd"/>
-      <w:proofErr w:type="gramEnd"/>
-      <w:r>
-        <w:rPr>
-          <w:rFonts w:ascii="Arial" w:hAnsi="Arial" w:cs="Arial"/>
-          <w:lang w:val="nl-BE"/>
-        </w:rPr>
-        <w:t xml:space="preserve"> </w:t>
-      </w:r>
-      <w:proofErr w:type="spellStart"/>
+        <w:t xml:space="preserve"> niet te wijzigen via de admin </w:t>
+      </w:r>
       <w:r>
         <w:rPr>
           <w:rFonts w:ascii="Arial" w:hAnsi="Arial" w:cs="Arial"/>
@@ -118,7 +67,6 @@
         </w:rPr>
         <w:t>webinterface</w:t>
       </w:r>
-      <w:proofErr w:type="spellEnd"/>
       <w:r>
         <w:rPr>
           <w:rFonts w:ascii="Arial" w:hAnsi="Arial" w:cs="Arial"/>
@@ -180,23 +128,7 @@
           <w:rFonts w:ascii="Arial" w:hAnsi="Arial" w:cs="Arial"/>
           <w:lang w:val="nl-BE"/>
         </w:rPr>
-        <w:t xml:space="preserve">abase op MS SQL (geen </w:t>
-      </w:r>
-      <w:proofErr w:type="spellStart"/>
-      <w:r>
-        <w:rPr>
-          <w:rFonts w:ascii="Arial" w:hAnsi="Arial" w:cs="Arial"/>
-          <w:lang w:val="nl-BE"/>
-        </w:rPr>
-        <w:t>local</w:t>
-      </w:r>
-      <w:proofErr w:type="spellEnd"/>
-      <w:r>
-        <w:rPr>
-          <w:rFonts w:ascii="Arial" w:hAnsi="Arial" w:cs="Arial"/>
-          <w:lang w:val="nl-BE"/>
-        </w:rPr>
-        <w:t xml:space="preserve"> DB)</w:t>
+        <w:t>abase op MS SQL (geen local DB)</w:t>
       </w:r>
     </w:p>
     <w:p>
@@ -219,15 +151,7 @@
           <w:rFonts w:ascii="Arial" w:hAnsi="Arial" w:cs="Arial"/>
           <w:lang w:val="nl-BE"/>
         </w:rPr>
-        <w:t>Gebruikers</w:t>
-      </w:r>
-      <w:proofErr w:type="gramStart"/>
-      <w:r>
-        <w:rPr>
-          <w:rFonts w:ascii="Arial" w:hAnsi="Arial" w:cs="Arial"/>
-          <w:lang w:val="nl-BE"/>
-        </w:rPr>
-        <w:t>:</w:t>
+        <w:t>Gebruikers:</w:t>
       </w:r>
       <w:r>
         <w:rPr>
@@ -241,31 +165,7 @@
           <w:rFonts w:ascii="Arial" w:hAnsi="Arial" w:cs="Arial"/>
           <w:lang w:val="nl-BE"/>
         </w:rPr>
-        <w:t>-</w:t>
-      </w:r>
-      <w:proofErr w:type="gramEnd"/>
-      <w:r>
-        <w:rPr>
-          <w:rFonts w:ascii="Arial" w:hAnsi="Arial" w:cs="Arial"/>
-          <w:lang w:val="nl-BE"/>
-        </w:rPr>
-        <w:t xml:space="preserve"> Overzicht van de optredens (</w:t>
-      </w:r>
-      <w:proofErr w:type="spellStart"/>
-      <w:r>
-        <w:rPr>
-          <w:rFonts w:ascii="Arial" w:hAnsi="Arial" w:cs="Arial"/>
-          <w:lang w:val="nl-BE"/>
-        </w:rPr>
-        <w:t>lineup</w:t>
-      </w:r>
-      <w:proofErr w:type="spellEnd"/>
-      <w:r>
-        <w:rPr>
-          <w:rFonts w:ascii="Arial" w:hAnsi="Arial" w:cs="Arial"/>
-          <w:lang w:val="nl-BE"/>
-        </w:rPr>
-        <w:t>), foto groep en timing</w:t>
+        <w:t>- Overzicht van de optredens (lineup), foto groep en timing</w:t>
       </w:r>
       <w:r>
         <w:rPr>
@@ -344,15 +244,7 @@
           <w:rFonts w:ascii="Arial" w:hAnsi="Arial" w:cs="Arial"/>
           <w:lang w:val="nl-BE"/>
         </w:rPr>
-        <w:t>Administrators</w:t>
-      </w:r>
-      <w:proofErr w:type="gramStart"/>
-      <w:r>
-        <w:rPr>
-          <w:rFonts w:ascii="Arial" w:hAnsi="Arial" w:cs="Arial"/>
-          <w:lang w:val="nl-BE"/>
-        </w:rPr>
-        <w:t>:</w:t>
+        <w:t>Administrators:</w:t>
       </w:r>
       <w:r>
         <w:rPr>
@@ -366,15 +258,7 @@
           <w:rFonts w:ascii="Arial" w:hAnsi="Arial" w:cs="Arial"/>
           <w:lang w:val="nl-BE"/>
         </w:rPr>
-        <w:t>-</w:t>
-      </w:r>
-      <w:proofErr w:type="gramEnd"/>
-      <w:r>
-        <w:rPr>
-          <w:rFonts w:ascii="Arial" w:hAnsi="Arial" w:cs="Arial"/>
-          <w:lang w:val="nl-BE"/>
-        </w:rPr>
-        <w:t xml:space="preserve"> overzicht van de reservaties te kunnen opvragen</w:t>
+        <w:t>- overzicht van de reservaties te kunnen opvragen</w:t>
       </w:r>
       <w:r>
         <w:rPr>
@@ -447,39 +331,7 @@
           <w:rFonts w:ascii="Arial" w:hAnsi="Arial" w:cs="Arial"/>
           <w:lang w:val="nl-BE"/>
         </w:rPr>
-        <w:t xml:space="preserve">Na het uitschrijven van de </w:t>
-      </w:r>
-      <w:proofErr w:type="spellStart"/>
-      <w:r>
-        <w:rPr>
-          <w:rFonts w:ascii="Arial" w:hAnsi="Arial" w:cs="Arial"/>
-          <w:lang w:val="nl-BE"/>
-        </w:rPr>
-        <w:t>requirements</w:t>
-      </w:r>
-      <w:proofErr w:type="spellEnd"/>
-      <w:r>
-        <w:rPr>
-          <w:rFonts w:ascii="Arial" w:hAnsi="Arial" w:cs="Arial"/>
-          <w:lang w:val="nl-BE"/>
-        </w:rPr>
-        <w:t xml:space="preserve"> maakte ik gebruik van </w:t>
-      </w:r>
-      <w:proofErr w:type="spellStart"/>
-      <w:r>
-        <w:rPr>
-          <w:rFonts w:ascii="Arial" w:hAnsi="Arial" w:cs="Arial"/>
-          <w:lang w:val="nl-BE"/>
-        </w:rPr>
-        <w:t>DbSchema</w:t>
-      </w:r>
-      <w:proofErr w:type="spellEnd"/>
-      <w:r>
-        <w:rPr>
-          <w:rFonts w:ascii="Arial" w:hAnsi="Arial" w:cs="Arial"/>
-          <w:lang w:val="nl-BE"/>
-        </w:rPr>
-        <w:t xml:space="preserve"> (</w:t>
+        <w:t>Na het uitschrijven van de requirements maakte ik gebruik van DbSchema (</w:t>
       </w:r>
       <w:hyperlink r:id="rId7" w:history="1">
         <w:r>
@@ -582,23 +434,7 @@
           <w:lang w:val="nl-BE"/>
         </w:rPr>
         <w:br/>
-        <w:t xml:space="preserve">Eveneens genereerde ik ineens wat data om in de database te steken (manueel als test data en/of omdat het niet via de </w:t>
-      </w:r>
-      <w:proofErr w:type="spellStart"/>
-      <w:r>
-        <w:rPr>
-          <w:rFonts w:ascii="Arial" w:hAnsi="Arial" w:cs="Arial"/>
-          <w:lang w:val="nl-BE"/>
-        </w:rPr>
-        <w:t>webinterface</w:t>
-      </w:r>
-      <w:proofErr w:type="spellEnd"/>
-      <w:r>
-        <w:rPr>
-          <w:rFonts w:ascii="Arial" w:hAnsi="Arial" w:cs="Arial"/>
-          <w:lang w:val="nl-BE"/>
-        </w:rPr>
-        <w:t xml:space="preserve"> moet kunnen).</w:t>
+        <w:t>Eveneens genereerde ik ineens wat data om in de database te steken (manueel als test data en/of omdat het niet via de webinterface moet kunnen).</w:t>
       </w:r>
     </w:p>
     <w:p>
@@ -649,39 +485,7 @@
           <w:rFonts w:ascii="Arial" w:hAnsi="Arial" w:cs="Arial"/>
           <w:lang w:val="nl-BE"/>
         </w:rPr>
-        <w:t xml:space="preserve">en eenvoudig mogelijk te maken een administrator van een niet-administrator te onderscheiden. Na veel pogingen dit met de </w:t>
-      </w:r>
-      <w:proofErr w:type="spellStart"/>
-      <w:r>
-        <w:rPr>
-          <w:rFonts w:ascii="Arial" w:hAnsi="Arial" w:cs="Arial"/>
-          <w:lang w:val="nl-BE"/>
-        </w:rPr>
-        <w:t>isAdmin</w:t>
-      </w:r>
-      <w:proofErr w:type="spellEnd"/>
-      <w:r>
-        <w:rPr>
-          <w:rFonts w:ascii="Arial" w:hAnsi="Arial" w:cs="Arial"/>
-          <w:lang w:val="nl-BE"/>
-        </w:rPr>
-        <w:t xml:space="preserve"> </w:t>
-      </w:r>
-      <w:proofErr w:type="spellStart"/>
-      <w:r>
-        <w:rPr>
-          <w:rFonts w:ascii="Arial" w:hAnsi="Arial" w:cs="Arial"/>
-          <w:lang w:val="nl-BE"/>
-        </w:rPr>
-        <w:t>flag</w:t>
-      </w:r>
-      <w:proofErr w:type="spellEnd"/>
-      <w:r>
-        <w:rPr>
-          <w:rFonts w:ascii="Arial" w:hAnsi="Arial" w:cs="Arial"/>
-          <w:lang w:val="nl-BE"/>
-        </w:rPr>
-        <w:t xml:space="preserve"> te doen voor de users en vergelijken van oplossingen uit MVC3 (waar user management </w:t>
+        <w:t xml:space="preserve">en eenvoudig mogelijk te maken een administrator van een niet-administrator te onderscheiden. Na veel pogingen dit met de isAdmin flag te doen voor de users en vergelijken van oplossingen uit MVC3 (waar user management </w:t>
       </w:r>
       <w:r>
         <w:rPr>
@@ -689,39 +493,7 @@
           <w:lang w:val="nl-BE"/>
         </w:rPr>
         <w:lastRenderedPageBreak/>
-        <w:t>iets makkelijker was), koos ik uiteindelijk voor een vergelijkbare oplossing als in het security labo. De standaard ASP.</w:t>
-      </w:r>
-      <w:proofErr w:type="gramStart"/>
-      <w:r>
-        <w:rPr>
-          <w:rFonts w:ascii="Arial" w:hAnsi="Arial" w:cs="Arial"/>
-          <w:lang w:val="nl-BE"/>
-        </w:rPr>
-        <w:t>net</w:t>
-      </w:r>
-      <w:proofErr w:type="gramEnd"/>
-      <w:r>
-        <w:rPr>
-          <w:rFonts w:ascii="Arial" w:hAnsi="Arial" w:cs="Arial"/>
-          <w:lang w:val="nl-BE"/>
-        </w:rPr>
-        <w:t xml:space="preserve"> template werd gebruikt en omgezet naar een MS SQL database en het toevoegen van extra </w:t>
-      </w:r>
-      <w:proofErr w:type="spellStart"/>
-      <w:r>
-        <w:rPr>
-          <w:rFonts w:ascii="Arial" w:hAnsi="Arial" w:cs="Arial"/>
-          <w:lang w:val="nl-BE"/>
-        </w:rPr>
-        <w:t>fields</w:t>
-      </w:r>
-      <w:proofErr w:type="spellEnd"/>
-      <w:r>
-        <w:rPr>
-          <w:rFonts w:ascii="Arial" w:hAnsi="Arial" w:cs="Arial"/>
-          <w:lang w:val="nl-BE"/>
-        </w:rPr>
-        <w:t xml:space="preserve"> die niet in de standaard template zaten maar wel vereist waren voor de opgave.</w:t>
+        <w:t>iets makkelijker was), koos ik uiteindelijk voor een vergelijkbare oplossing als in het security labo. De standaard ASP.net template werd gebruikt en omgezet naar een MS SQL database en het toevoegen van extra fields die niet in de standaard template zaten maar wel vereist waren voor de opgave.</w:t>
       </w:r>
       <w:r>
         <w:rPr>
@@ -744,55 +516,7 @@
           <w:rFonts w:ascii="Arial" w:hAnsi="Arial" w:cs="Arial"/>
           <w:lang w:val="nl-BE"/>
         </w:rPr>
-        <w:t xml:space="preserve">Verder werd een pagina met een overzicht van de bands aangemaakt die uit de database wordt opgehaald, een lijst van beschikbare tickets met hun prijs (anonieme gebruikers) en begon ik met uitzoeken hoe ik het probleem kon aanpakken gebruikers </w:t>
-      </w:r>
-      <w:proofErr w:type="gramStart"/>
-      <w:r>
-        <w:rPr>
-          <w:rFonts w:ascii="Arial" w:hAnsi="Arial" w:cs="Arial"/>
-          <w:lang w:val="nl-BE"/>
-        </w:rPr>
-        <w:t>max</w:t>
-      </w:r>
-      <w:proofErr w:type="gramEnd"/>
-      <w:r>
-        <w:rPr>
-          <w:rFonts w:ascii="Arial" w:hAnsi="Arial" w:cs="Arial"/>
-          <w:lang w:val="nl-BE"/>
-        </w:rPr>
-        <w:t xml:space="preserve"> 5 tickets te laten bestellen + tegelijkertijd het aantal beschikbare tickets in de gaten kon houden. Voor </w:t>
-      </w:r>
-      <w:proofErr w:type="spellStart"/>
-      <w:r>
-        <w:rPr>
-          <w:rFonts w:ascii="Arial" w:hAnsi="Arial" w:cs="Arial"/>
-          <w:lang w:val="nl-BE"/>
-        </w:rPr>
-        <w:t>admins</w:t>
-      </w:r>
-      <w:proofErr w:type="spellEnd"/>
-      <w:r>
-        <w:rPr>
-          <w:rFonts w:ascii="Arial" w:hAnsi="Arial" w:cs="Arial"/>
-          <w:lang w:val="nl-BE"/>
-        </w:rPr>
-        <w:t xml:space="preserve"> werd </w:t>
-      </w:r>
-      <w:proofErr w:type="gramStart"/>
-      <w:r>
-        <w:rPr>
-          <w:rFonts w:ascii="Arial" w:hAnsi="Arial" w:cs="Arial"/>
-          <w:lang w:val="nl-BE"/>
-        </w:rPr>
-        <w:t>de</w:t>
-      </w:r>
-      <w:proofErr w:type="gramEnd"/>
-      <w:r>
-        <w:rPr>
-          <w:rFonts w:ascii="Arial" w:hAnsi="Arial" w:cs="Arial"/>
-          <w:lang w:val="nl-BE"/>
-        </w:rPr>
-        <w:t xml:space="preserve"> ticket status pagina aangemaakt waarop het resterend aantal beschikbare tickets per dag te zien is.</w:t>
+        <w:t>Verder werd een pagina met een overzicht van de bands aangemaakt die uit de database wordt opgehaald, een lijst van beschikbare tickets met hun prijs (anonieme gebruikers) en begon ik met uitzoeken hoe ik het probleem kon aanpakken gebruikers max 5 tickets te laten bestellen + tegelijkertijd het aantal beschikbare tickets in de gaten kon houden. Voor admins werd de ticket status pagina aangemaakt waarop het resterend aantal beschikbare tickets per dag te zien is.</w:t>
       </w:r>
     </w:p>
     <w:p>
@@ -807,23 +531,7 @@
           <w:rFonts w:ascii="Arial" w:hAnsi="Arial" w:cs="Arial"/>
           <w:lang w:val="nl-BE"/>
         </w:rPr>
-        <w:t xml:space="preserve">De </w:t>
-      </w:r>
-      <w:proofErr w:type="spellStart"/>
-      <w:r>
-        <w:rPr>
-          <w:rFonts w:ascii="Arial" w:hAnsi="Arial" w:cs="Arial"/>
-          <w:lang w:val="nl-BE"/>
-        </w:rPr>
-        <w:t>edits</w:t>
-      </w:r>
-      <w:proofErr w:type="spellEnd"/>
-      <w:r>
-        <w:rPr>
-          <w:rFonts w:ascii="Arial" w:hAnsi="Arial" w:cs="Arial"/>
-          <w:lang w:val="nl-BE"/>
-        </w:rPr>
-        <w:t xml:space="preserve"> met de login leverden hoe dan ook een nieuw database schema op.</w:t>
+        <w:t>De edits met de login leverden hoe dan ook een nieuw database schema op.</w:t>
       </w:r>
     </w:p>
     <w:p>
@@ -833,7 +541,6 @@
           <w:lang w:val="nl-BE"/>
         </w:rPr>
       </w:pPr>
-      <w:bookmarkStart w:id="0" w:name="_GoBack"/>
       <w:r>
         <w:rPr>
           <w:noProof/>
@@ -875,6 +582,77 @@
           </wp:inline>
         </w:drawing>
       </w:r>
+    </w:p>
+    <w:p>
+      <w:pPr>
+        <w:rPr>
+          <w:rFonts w:ascii="Arial" w:hAnsi="Arial" w:cs="Arial"/>
+          <w:lang w:val="nl-BE"/>
+        </w:rPr>
+      </w:pPr>
+    </w:p>
+    <w:p>
+      <w:pPr>
+        <w:rPr>
+          <w:rFonts w:ascii="Arial" w:hAnsi="Arial" w:cs="Arial"/>
+          <w:lang w:val="nl-BE"/>
+        </w:rPr>
+      </w:pPr>
+    </w:p>
+    <w:p>
+      <w:pPr>
+        <w:autoSpaceDE w:val="0"/>
+        <w:autoSpaceDN w:val="0"/>
+        <w:adjustRightInd w:val="0"/>
+        <w:spacing w:after="0"/>
+        <w:rPr>
+          <w:rFonts w:ascii="Consolas" w:eastAsiaTheme="minorHAnsi" w:hAnsi="Consolas" w:cs="Consolas"/>
+          <w:sz w:val="18"/>
+          <w:szCs w:val="18"/>
+          <w:lang w:val="nl-BE"/>
+        </w:rPr>
+      </w:pPr>
+      <w:r>
+        <w:rPr>
+          <w:rFonts w:ascii="Consolas" w:eastAsiaTheme="minorHAnsi" w:hAnsi="Consolas" w:cs="Consolas"/>
+          <w:sz w:val="18"/>
+          <w:szCs w:val="18"/>
+          <w:lang w:val="nl-BE"/>
+        </w:rPr>
+        <w:t>Msg 8120, Level 16, State 1, Line 1</w:t>
+      </w:r>
+    </w:p>
+    <w:p>
+      <w:pPr>
+        <w:autoSpaceDE w:val="0"/>
+        <w:autoSpaceDN w:val="0"/>
+        <w:adjustRightInd w:val="0"/>
+        <w:spacing w:after="0"/>
+        <w:rPr>
+          <w:rFonts w:ascii="Consolas" w:eastAsiaTheme="minorHAnsi" w:hAnsi="Consolas" w:cs="Consolas"/>
+          <w:sz w:val="18"/>
+          <w:szCs w:val="18"/>
+          <w:lang w:val="nl-BE"/>
+        </w:rPr>
+      </w:pPr>
+      <w:r>
+        <w:rPr>
+          <w:rFonts w:ascii="Consolas" w:eastAsiaTheme="minorHAnsi" w:hAnsi="Consolas" w:cs="Consolas"/>
+          <w:sz w:val="18"/>
+          <w:szCs w:val="18"/>
+          <w:lang w:val="nl-BE"/>
+        </w:rPr>
+        <w:t>Column 'Festival.dbo.Orders.aantal' is invalid in the select list because it is not contained in either an aggregate function or the GROUP BY clause.</w:t>
+      </w:r>
+    </w:p>
+    <w:p>
+      <w:pPr>
+        <w:rPr>
+          <w:rFonts w:ascii="Arial" w:hAnsi="Arial" w:cs="Arial"/>
+          <w:lang w:val="nl-BE"/>
+        </w:rPr>
+      </w:pPr>
+      <w:bookmarkStart w:id="0" w:name="_GoBack"/>
       <w:bookmarkEnd w:id="0"/>
     </w:p>
     <w:sectPr>

</xml_diff>

<commit_message>
Replace van het standaard design met bootstrap, zoeken naar een oplossing voor een verknoeide logout button (layout)
</commit_message>
<xml_diff>
--- a/Arne Vanderheyden - SSA Web.docx
+++ b/Arne Vanderheyden - SSA Web.docx
@@ -22,7 +22,39 @@
           <w:lang w:val="nl-BE"/>
         </w:rPr>
         <w:br/>
-        <w:t>Er werd gestart met uit uitschrijven van de requirements uit de opgave-PDF’s, daar deze voor IOT studenten ietwat anders ligt.</w:t>
+        <w:t xml:space="preserve">Er werd gestart met uit uitschrijven van de </w:t>
+      </w:r>
+      <w:proofErr w:type="spellStart"/>
+      <w:r>
+        <w:rPr>
+          <w:rFonts w:ascii="Arial" w:hAnsi="Arial" w:cs="Arial"/>
+          <w:lang w:val="nl-BE"/>
+        </w:rPr>
+        <w:t>requirements</w:t>
+      </w:r>
+      <w:proofErr w:type="spellEnd"/>
+      <w:r>
+        <w:rPr>
+          <w:rFonts w:ascii="Arial" w:hAnsi="Arial" w:cs="Arial"/>
+          <w:lang w:val="nl-BE"/>
+        </w:rPr>
+        <w:t xml:space="preserve"> uit de opgave-</w:t>
+      </w:r>
+      <w:proofErr w:type="spellStart"/>
+      <w:r>
+        <w:rPr>
+          <w:rFonts w:ascii="Arial" w:hAnsi="Arial" w:cs="Arial"/>
+          <w:lang w:val="nl-BE"/>
+        </w:rPr>
+        <w:t>PDF’s</w:t>
+      </w:r>
+      <w:proofErr w:type="spellEnd"/>
+      <w:r>
+        <w:rPr>
+          <w:rFonts w:ascii="Arial" w:hAnsi="Arial" w:cs="Arial"/>
+          <w:lang w:val="nl-BE"/>
+        </w:rPr>
+        <w:t>, daar deze voor IOT studenten ietwat anders ligt.</w:t>
       </w:r>
     </w:p>
     <w:p>
@@ -58,8 +90,27 @@
           <w:rFonts w:ascii="Arial" w:hAnsi="Arial" w:cs="Arial"/>
           <w:lang w:val="nl-BE"/>
         </w:rPr>
-        <w:t xml:space="preserve"> niet te wijzigen via de admin </w:t>
-      </w:r>
+        <w:t xml:space="preserve"> niet te wijzigen via de </w:t>
+      </w:r>
+      <w:proofErr w:type="spellStart"/>
+      <w:proofErr w:type="gramStart"/>
+      <w:r>
+        <w:rPr>
+          <w:rFonts w:ascii="Arial" w:hAnsi="Arial" w:cs="Arial"/>
+          <w:lang w:val="nl-BE"/>
+        </w:rPr>
+        <w:t>admin</w:t>
+      </w:r>
+      <w:proofErr w:type="spellEnd"/>
+      <w:proofErr w:type="gramEnd"/>
+      <w:r>
+        <w:rPr>
+          <w:rFonts w:ascii="Arial" w:hAnsi="Arial" w:cs="Arial"/>
+          <w:lang w:val="nl-BE"/>
+        </w:rPr>
+        <w:t xml:space="preserve"> </w:t>
+      </w:r>
+      <w:proofErr w:type="spellStart"/>
       <w:r>
         <w:rPr>
           <w:rFonts w:ascii="Arial" w:hAnsi="Arial" w:cs="Arial"/>
@@ -67,6 +118,7 @@
         </w:rPr>
         <w:t>webinterface</w:t>
       </w:r>
+      <w:proofErr w:type="spellEnd"/>
       <w:r>
         <w:rPr>
           <w:rFonts w:ascii="Arial" w:hAnsi="Arial" w:cs="Arial"/>
@@ -128,30 +180,54 @@
           <w:rFonts w:ascii="Arial" w:hAnsi="Arial" w:cs="Arial"/>
           <w:lang w:val="nl-BE"/>
         </w:rPr>
-        <w:t>abase op MS SQL (geen local DB)</w:t>
-      </w:r>
-    </w:p>
-    <w:p>
-      <w:pPr>
-        <w:rPr>
-          <w:rFonts w:ascii="Arial" w:hAnsi="Arial" w:cs="Arial"/>
-          <w:lang w:val="nl-BE"/>
-        </w:rPr>
-      </w:pPr>
-    </w:p>
-    <w:p>
-      <w:pPr>
-        <w:rPr>
-          <w:rFonts w:ascii="Arial" w:hAnsi="Arial" w:cs="Arial"/>
-          <w:lang w:val="nl-BE"/>
-        </w:rPr>
-      </w:pPr>
-      <w:r>
-        <w:rPr>
-          <w:rFonts w:ascii="Arial" w:hAnsi="Arial" w:cs="Arial"/>
-          <w:lang w:val="nl-BE"/>
-        </w:rPr>
-        <w:t>Gebruikers:</w:t>
+        <w:t xml:space="preserve">abase op MS SQL (geen </w:t>
+      </w:r>
+      <w:proofErr w:type="spellStart"/>
+      <w:r>
+        <w:rPr>
+          <w:rFonts w:ascii="Arial" w:hAnsi="Arial" w:cs="Arial"/>
+          <w:lang w:val="nl-BE"/>
+        </w:rPr>
+        <w:t>local</w:t>
+      </w:r>
+      <w:proofErr w:type="spellEnd"/>
+      <w:r>
+        <w:rPr>
+          <w:rFonts w:ascii="Arial" w:hAnsi="Arial" w:cs="Arial"/>
+          <w:lang w:val="nl-BE"/>
+        </w:rPr>
+        <w:t xml:space="preserve"> DB)</w:t>
+      </w:r>
+    </w:p>
+    <w:p>
+      <w:pPr>
+        <w:rPr>
+          <w:rFonts w:ascii="Arial" w:hAnsi="Arial" w:cs="Arial"/>
+          <w:lang w:val="nl-BE"/>
+        </w:rPr>
+      </w:pPr>
+    </w:p>
+    <w:p>
+      <w:pPr>
+        <w:rPr>
+          <w:rFonts w:ascii="Arial" w:hAnsi="Arial" w:cs="Arial"/>
+          <w:lang w:val="nl-BE"/>
+        </w:rPr>
+      </w:pPr>
+      <w:r>
+        <w:rPr>
+          <w:rFonts w:ascii="Arial" w:hAnsi="Arial" w:cs="Arial"/>
+          <w:lang w:val="nl-BE"/>
+        </w:rPr>
+        <w:t>Gebruikers</w:t>
+      </w:r>
+      <w:proofErr w:type="gramStart"/>
+      <w:r>
+        <w:rPr>
+          <w:rFonts w:ascii="Arial" w:hAnsi="Arial" w:cs="Arial"/>
+          <w:lang w:val="nl-BE"/>
+        </w:rPr>
+        <w:t>:</w:t>
       </w:r>
       <w:r>
         <w:rPr>
@@ -165,7 +241,31 @@
           <w:rFonts w:ascii="Arial" w:hAnsi="Arial" w:cs="Arial"/>
           <w:lang w:val="nl-BE"/>
         </w:rPr>
-        <w:t>- Overzicht van de optredens (lineup), foto groep en timing</w:t>
+        <w:t>-</w:t>
+      </w:r>
+      <w:proofErr w:type="gramEnd"/>
+      <w:r>
+        <w:rPr>
+          <w:rFonts w:ascii="Arial" w:hAnsi="Arial" w:cs="Arial"/>
+          <w:lang w:val="nl-BE"/>
+        </w:rPr>
+        <w:t xml:space="preserve"> Overzicht van de optredens (</w:t>
+      </w:r>
+      <w:proofErr w:type="spellStart"/>
+      <w:r>
+        <w:rPr>
+          <w:rFonts w:ascii="Arial" w:hAnsi="Arial" w:cs="Arial"/>
+          <w:lang w:val="nl-BE"/>
+        </w:rPr>
+        <w:t>lineup</w:t>
+      </w:r>
+      <w:proofErr w:type="spellEnd"/>
+      <w:r>
+        <w:rPr>
+          <w:rFonts w:ascii="Arial" w:hAnsi="Arial" w:cs="Arial"/>
+          <w:lang w:val="nl-BE"/>
+        </w:rPr>
+        <w:t>), foto groep en timing</w:t>
       </w:r>
       <w:r>
         <w:rPr>
@@ -244,7 +344,15 @@
           <w:rFonts w:ascii="Arial" w:hAnsi="Arial" w:cs="Arial"/>
           <w:lang w:val="nl-BE"/>
         </w:rPr>
-        <w:t>Administrators:</w:t>
+        <w:t>Administrators</w:t>
+      </w:r>
+      <w:proofErr w:type="gramStart"/>
+      <w:r>
+        <w:rPr>
+          <w:rFonts w:ascii="Arial" w:hAnsi="Arial" w:cs="Arial"/>
+          <w:lang w:val="nl-BE"/>
+        </w:rPr>
+        <w:t>:</w:t>
       </w:r>
       <w:r>
         <w:rPr>
@@ -258,7 +366,15 @@
           <w:rFonts w:ascii="Arial" w:hAnsi="Arial" w:cs="Arial"/>
           <w:lang w:val="nl-BE"/>
         </w:rPr>
-        <w:t>- overzicht van de reservaties te kunnen opvragen</w:t>
+        <w:t>-</w:t>
+      </w:r>
+      <w:proofErr w:type="gramEnd"/>
+      <w:r>
+        <w:rPr>
+          <w:rFonts w:ascii="Arial" w:hAnsi="Arial" w:cs="Arial"/>
+          <w:lang w:val="nl-BE"/>
+        </w:rPr>
+        <w:t xml:space="preserve"> overzicht van de reservaties te kunnen opvragen</w:t>
       </w:r>
       <w:r>
         <w:rPr>
@@ -331,7 +447,39 @@
           <w:rFonts w:ascii="Arial" w:hAnsi="Arial" w:cs="Arial"/>
           <w:lang w:val="nl-BE"/>
         </w:rPr>
-        <w:t>Na het uitschrijven van de requirements maakte ik gebruik van DbSchema (</w:t>
+        <w:t xml:space="preserve">Na het uitschrijven van de </w:t>
+      </w:r>
+      <w:proofErr w:type="spellStart"/>
+      <w:r>
+        <w:rPr>
+          <w:rFonts w:ascii="Arial" w:hAnsi="Arial" w:cs="Arial"/>
+          <w:lang w:val="nl-BE"/>
+        </w:rPr>
+        <w:t>requirements</w:t>
+      </w:r>
+      <w:proofErr w:type="spellEnd"/>
+      <w:r>
+        <w:rPr>
+          <w:rFonts w:ascii="Arial" w:hAnsi="Arial" w:cs="Arial"/>
+          <w:lang w:val="nl-BE"/>
+        </w:rPr>
+        <w:t xml:space="preserve"> maakte ik gebruik van </w:t>
+      </w:r>
+      <w:proofErr w:type="spellStart"/>
+      <w:r>
+        <w:rPr>
+          <w:rFonts w:ascii="Arial" w:hAnsi="Arial" w:cs="Arial"/>
+          <w:lang w:val="nl-BE"/>
+        </w:rPr>
+        <w:t>DbSchema</w:t>
+      </w:r>
+      <w:proofErr w:type="spellEnd"/>
+      <w:r>
+        <w:rPr>
+          <w:rFonts w:ascii="Arial" w:hAnsi="Arial" w:cs="Arial"/>
+          <w:lang w:val="nl-BE"/>
+        </w:rPr>
+        <w:t xml:space="preserve"> (</w:t>
       </w:r>
       <w:hyperlink r:id="rId7" w:history="1">
         <w:r>
@@ -434,7 +582,23 @@
           <w:lang w:val="nl-BE"/>
         </w:rPr>
         <w:br/>
-        <w:t>Eveneens genereerde ik ineens wat data om in de database te steken (manueel als test data en/of omdat het niet via de webinterface moet kunnen).</w:t>
+        <w:t xml:space="preserve">Eveneens genereerde ik ineens wat data om in de database te steken (manueel als test data en/of omdat het niet via de </w:t>
+      </w:r>
+      <w:proofErr w:type="spellStart"/>
+      <w:r>
+        <w:rPr>
+          <w:rFonts w:ascii="Arial" w:hAnsi="Arial" w:cs="Arial"/>
+          <w:lang w:val="nl-BE"/>
+        </w:rPr>
+        <w:t>webinterface</w:t>
+      </w:r>
+      <w:proofErr w:type="spellEnd"/>
+      <w:r>
+        <w:rPr>
+          <w:rFonts w:ascii="Arial" w:hAnsi="Arial" w:cs="Arial"/>
+          <w:lang w:val="nl-BE"/>
+        </w:rPr>
+        <w:t xml:space="preserve"> moet kunnen).</w:t>
       </w:r>
     </w:p>
     <w:p>
@@ -485,7 +649,39 @@
           <w:rFonts w:ascii="Arial" w:hAnsi="Arial" w:cs="Arial"/>
           <w:lang w:val="nl-BE"/>
         </w:rPr>
-        <w:t xml:space="preserve">en eenvoudig mogelijk te maken een administrator van een niet-administrator te onderscheiden. Na veel pogingen dit met de isAdmin flag te doen voor de users en vergelijken van oplossingen uit MVC3 (waar user management </w:t>
+        <w:t xml:space="preserve">en eenvoudig mogelijk te maken een administrator van een niet-administrator te onderscheiden. Na veel pogingen dit met de </w:t>
+      </w:r>
+      <w:proofErr w:type="spellStart"/>
+      <w:r>
+        <w:rPr>
+          <w:rFonts w:ascii="Arial" w:hAnsi="Arial" w:cs="Arial"/>
+          <w:lang w:val="nl-BE"/>
+        </w:rPr>
+        <w:t>isAdmin</w:t>
+      </w:r>
+      <w:proofErr w:type="spellEnd"/>
+      <w:r>
+        <w:rPr>
+          <w:rFonts w:ascii="Arial" w:hAnsi="Arial" w:cs="Arial"/>
+          <w:lang w:val="nl-BE"/>
+        </w:rPr>
+        <w:t xml:space="preserve"> </w:t>
+      </w:r>
+      <w:proofErr w:type="spellStart"/>
+      <w:r>
+        <w:rPr>
+          <w:rFonts w:ascii="Arial" w:hAnsi="Arial" w:cs="Arial"/>
+          <w:lang w:val="nl-BE"/>
+        </w:rPr>
+        <w:t>flag</w:t>
+      </w:r>
+      <w:proofErr w:type="spellEnd"/>
+      <w:r>
+        <w:rPr>
+          <w:rFonts w:ascii="Arial" w:hAnsi="Arial" w:cs="Arial"/>
+          <w:lang w:val="nl-BE"/>
+        </w:rPr>
+        <w:t xml:space="preserve"> te doen voor de users en vergelijken van oplossingen uit MVC3 (waar user management </w:t>
       </w:r>
       <w:r>
         <w:rPr>
@@ -493,7 +689,39 @@
           <w:lang w:val="nl-BE"/>
         </w:rPr>
         <w:lastRenderedPageBreak/>
-        <w:t>iets makkelijker was), koos ik uiteindelijk voor een vergelijkbare oplossing als in het security labo. De standaard ASP.net template werd gebruikt en omgezet naar een MS SQL database en het toevoegen van extra fields die niet in de standaard template zaten maar wel vereist waren voor de opgave.</w:t>
+        <w:t>iets makkelijker was), koos ik uiteindelijk voor een vergelijkbare oplossing als in het security labo. De standaard ASP.</w:t>
+      </w:r>
+      <w:proofErr w:type="gramStart"/>
+      <w:r>
+        <w:rPr>
+          <w:rFonts w:ascii="Arial" w:hAnsi="Arial" w:cs="Arial"/>
+          <w:lang w:val="nl-BE"/>
+        </w:rPr>
+        <w:t>net</w:t>
+      </w:r>
+      <w:proofErr w:type="gramEnd"/>
+      <w:r>
+        <w:rPr>
+          <w:rFonts w:ascii="Arial" w:hAnsi="Arial" w:cs="Arial"/>
+          <w:lang w:val="nl-BE"/>
+        </w:rPr>
+        <w:t xml:space="preserve"> template werd gebruikt en omgezet naar een MS SQL database en het toevoegen van extra </w:t>
+      </w:r>
+      <w:proofErr w:type="spellStart"/>
+      <w:r>
+        <w:rPr>
+          <w:rFonts w:ascii="Arial" w:hAnsi="Arial" w:cs="Arial"/>
+          <w:lang w:val="nl-BE"/>
+        </w:rPr>
+        <w:t>fields</w:t>
+      </w:r>
+      <w:proofErr w:type="spellEnd"/>
+      <w:r>
+        <w:rPr>
+          <w:rFonts w:ascii="Arial" w:hAnsi="Arial" w:cs="Arial"/>
+          <w:lang w:val="nl-BE"/>
+        </w:rPr>
+        <w:t xml:space="preserve"> die niet in de standaard template zaten maar wel vereist waren voor de opgave.</w:t>
       </w:r>
       <w:r>
         <w:rPr>
@@ -516,22 +744,86 @@
           <w:rFonts w:ascii="Arial" w:hAnsi="Arial" w:cs="Arial"/>
           <w:lang w:val="nl-BE"/>
         </w:rPr>
-        <w:t>Verder werd een pagina met een overzicht van de bands aangemaakt die uit de database wordt opgehaald, een lijst van beschikbare tickets met hun prijs (anonieme gebruikers) en begon ik met uitzoeken hoe ik het probleem kon aanpakken gebruikers max 5 tickets te laten bestellen + tegelijkertijd het aantal beschikbare tickets in de gaten kon houden. Voor admins werd de ticket status pagina aangemaakt waarop het resterend aantal beschikbare tickets per dag te zien is.</w:t>
-      </w:r>
-    </w:p>
-    <w:p>
-      <w:pPr>
-        <w:rPr>
-          <w:rFonts w:ascii="Arial" w:hAnsi="Arial" w:cs="Arial"/>
-          <w:lang w:val="nl-BE"/>
-        </w:rPr>
-      </w:pPr>
-      <w:r>
-        <w:rPr>
-          <w:rFonts w:ascii="Arial" w:hAnsi="Arial" w:cs="Arial"/>
-          <w:lang w:val="nl-BE"/>
-        </w:rPr>
-        <w:t>De edits met de login leverden hoe dan ook een nieuw database schema op.</w:t>
+        <w:t xml:space="preserve">Verder werd een pagina met een overzicht van de bands aangemaakt die uit de database wordt opgehaald, een lijst van beschikbare tickets met hun prijs (anonieme gebruikers) en begon ik met uitzoeken hoe ik het probleem kon aanpakken gebruikers </w:t>
+      </w:r>
+      <w:proofErr w:type="gramStart"/>
+      <w:r>
+        <w:rPr>
+          <w:rFonts w:ascii="Arial" w:hAnsi="Arial" w:cs="Arial"/>
+          <w:lang w:val="nl-BE"/>
+        </w:rPr>
+        <w:t>max</w:t>
+      </w:r>
+      <w:proofErr w:type="gramEnd"/>
+      <w:r>
+        <w:rPr>
+          <w:rFonts w:ascii="Arial" w:hAnsi="Arial" w:cs="Arial"/>
+          <w:lang w:val="nl-BE"/>
+        </w:rPr>
+        <w:t xml:space="preserve"> 5 tickets te laten bestellen + tegelijkertijd het aantal beschikbare tickets in de gaten kon houden. Voor </w:t>
+      </w:r>
+      <w:proofErr w:type="spellStart"/>
+      <w:r>
+        <w:rPr>
+          <w:rFonts w:ascii="Arial" w:hAnsi="Arial" w:cs="Arial"/>
+          <w:lang w:val="nl-BE"/>
+        </w:rPr>
+        <w:t>admins</w:t>
+      </w:r>
+      <w:proofErr w:type="spellEnd"/>
+      <w:r>
+        <w:rPr>
+          <w:rFonts w:ascii="Arial" w:hAnsi="Arial" w:cs="Arial"/>
+          <w:lang w:val="nl-BE"/>
+        </w:rPr>
+        <w:t xml:space="preserve"> werd </w:t>
+      </w:r>
+      <w:proofErr w:type="gramStart"/>
+      <w:r>
+        <w:rPr>
+          <w:rFonts w:ascii="Arial" w:hAnsi="Arial" w:cs="Arial"/>
+          <w:lang w:val="nl-BE"/>
+        </w:rPr>
+        <w:t>de</w:t>
+      </w:r>
+      <w:proofErr w:type="gramEnd"/>
+      <w:r>
+        <w:rPr>
+          <w:rFonts w:ascii="Arial" w:hAnsi="Arial" w:cs="Arial"/>
+          <w:lang w:val="nl-BE"/>
+        </w:rPr>
+        <w:t xml:space="preserve"> ticket status pagina aangemaakt waarop het resterend aantal beschikbare tickets per dag te zien is.</w:t>
+      </w:r>
+    </w:p>
+    <w:p>
+      <w:pPr>
+        <w:rPr>
+          <w:rFonts w:ascii="Arial" w:hAnsi="Arial" w:cs="Arial"/>
+          <w:lang w:val="nl-BE"/>
+        </w:rPr>
+      </w:pPr>
+      <w:r>
+        <w:rPr>
+          <w:rFonts w:ascii="Arial" w:hAnsi="Arial" w:cs="Arial"/>
+          <w:lang w:val="nl-BE"/>
+        </w:rPr>
+        <w:t xml:space="preserve">De </w:t>
+      </w:r>
+      <w:proofErr w:type="spellStart"/>
+      <w:r>
+        <w:rPr>
+          <w:rFonts w:ascii="Arial" w:hAnsi="Arial" w:cs="Arial"/>
+          <w:lang w:val="nl-BE"/>
+        </w:rPr>
+        <w:t>edits</w:t>
+      </w:r>
+      <w:proofErr w:type="spellEnd"/>
+      <w:r>
+        <w:rPr>
+          <w:rFonts w:ascii="Arial" w:hAnsi="Arial" w:cs="Arial"/>
+          <w:lang w:val="nl-BE"/>
+        </w:rPr>
+        <w:t xml:space="preserve"> met de login leverden hoe dan ook een nieuw database schema op.</w:t>
       </w:r>
     </w:p>
     <w:p>
@@ -595,6 +887,29 @@
       <w:pPr>
         <w:rPr>
           <w:rFonts w:ascii="Arial" w:hAnsi="Arial" w:cs="Arial"/>
+          <w:lang w:val="en-US"/>
+        </w:rPr>
+      </w:pPr>
+    </w:p>
+    <w:p>
+      <w:pPr>
+        <w:rPr>
+          <w:rFonts w:ascii="Arial" w:hAnsi="Arial" w:cs="Arial"/>
+          <w:lang w:val="nl-BE"/>
+        </w:rPr>
+      </w:pPr>
+      <w:r>
+        <w:rPr>
+          <w:rFonts w:ascii="Arial" w:hAnsi="Arial" w:cs="Arial"/>
+          <w:lang w:val="nl-BE"/>
+        </w:rPr>
+        <w:t xml:space="preserve">2/1/2014 </w:t>
+      </w:r>
+    </w:p>
+    <w:p>
+      <w:pPr>
+        <w:rPr>
+          <w:rFonts w:ascii="Arial" w:hAnsi="Arial" w:cs="Arial"/>
           <w:lang w:val="nl-BE"/>
         </w:rPr>
       </w:pPr>
@@ -609,17 +924,28 @@
           <w:rFonts w:ascii="Consolas" w:eastAsiaTheme="minorHAnsi" w:hAnsi="Consolas" w:cs="Consolas"/>
           <w:sz w:val="18"/>
           <w:szCs w:val="18"/>
-          <w:lang w:val="nl-BE"/>
-        </w:rPr>
-      </w:pPr>
+          <w:lang w:val="en-US"/>
+        </w:rPr>
+      </w:pPr>
+      <w:proofErr w:type="spellStart"/>
       <w:r>
         <w:rPr>
           <w:rFonts w:ascii="Consolas" w:eastAsiaTheme="minorHAnsi" w:hAnsi="Consolas" w:cs="Consolas"/>
           <w:sz w:val="18"/>
           <w:szCs w:val="18"/>
-          <w:lang w:val="nl-BE"/>
-        </w:rPr>
-        <w:t>Msg 8120, Level 16, State 1, Line 1</w:t>
+          <w:lang w:val="en-US"/>
+        </w:rPr>
+        <w:t>Msg</w:t>
+      </w:r>
+      <w:proofErr w:type="spellEnd"/>
+      <w:r>
+        <w:rPr>
+          <w:rFonts w:ascii="Consolas" w:eastAsiaTheme="minorHAnsi" w:hAnsi="Consolas" w:cs="Consolas"/>
+          <w:sz w:val="18"/>
+          <w:szCs w:val="18"/>
+          <w:lang w:val="en-US"/>
+        </w:rPr>
+        <w:t xml:space="preserve"> 8120, Level 16, State 1, Line 1</w:t>
       </w:r>
     </w:p>
     <w:p>
@@ -632,7 +958,7 @@
           <w:rFonts w:ascii="Consolas" w:eastAsiaTheme="minorHAnsi" w:hAnsi="Consolas" w:cs="Consolas"/>
           <w:sz w:val="18"/>
           <w:szCs w:val="18"/>
-          <w:lang w:val="nl-BE"/>
+          <w:lang w:val="en-US"/>
         </w:rPr>
       </w:pPr>
       <w:r>
@@ -640,26 +966,382 @@
           <w:rFonts w:ascii="Consolas" w:eastAsiaTheme="minorHAnsi" w:hAnsi="Consolas" w:cs="Consolas"/>
           <w:sz w:val="18"/>
           <w:szCs w:val="18"/>
-          <w:lang w:val="nl-BE"/>
-        </w:rPr>
-        <w:t>Column 'Festival.dbo.Orders.aantal' is invalid in the select list because it is not contained in either an aggregate function or the GROUP BY clause.</w:t>
-      </w:r>
-    </w:p>
-    <w:p>
-      <w:pPr>
-        <w:rPr>
-          <w:rFonts w:ascii="Arial" w:hAnsi="Arial" w:cs="Arial"/>
-          <w:lang w:val="nl-BE"/>
-        </w:rPr>
-      </w:pPr>
+          <w:lang w:val="en-US"/>
+        </w:rPr>
+        <w:t>Column '</w:t>
+      </w:r>
+      <w:proofErr w:type="spellStart"/>
+      <w:r>
+        <w:rPr>
+          <w:rFonts w:ascii="Consolas" w:eastAsiaTheme="minorHAnsi" w:hAnsi="Consolas" w:cs="Consolas"/>
+          <w:sz w:val="18"/>
+          <w:szCs w:val="18"/>
+          <w:lang w:val="en-US"/>
+        </w:rPr>
+        <w:t>Festival.dbo.Orders.aantal</w:t>
+      </w:r>
+      <w:proofErr w:type="spellEnd"/>
+      <w:r>
+        <w:rPr>
+          <w:rFonts w:ascii="Consolas" w:eastAsiaTheme="minorHAnsi" w:hAnsi="Consolas" w:cs="Consolas"/>
+          <w:sz w:val="18"/>
+          <w:szCs w:val="18"/>
+          <w:lang w:val="en-US"/>
+        </w:rPr>
+        <w:t>' is invalid in the select list because it is not contained in either an aggregate function or the GROUP BY clause.</w:t>
+      </w:r>
+    </w:p>
+    <w:p>
+      <w:pPr>
+        <w:rPr>
+          <w:rFonts w:ascii="Arial" w:hAnsi="Arial" w:cs="Arial"/>
+          <w:lang w:val="en-US"/>
+        </w:rPr>
+      </w:pPr>
+    </w:p>
+    <w:p>
+      <w:pPr>
+        <w:rPr>
+          <w:rFonts w:ascii="Arial" w:hAnsi="Arial" w:cs="Arial"/>
+          <w:lang w:val="nl-BE"/>
+        </w:rPr>
+      </w:pPr>
+      <w:r>
+        <w:rPr>
+          <w:rFonts w:ascii="Arial" w:hAnsi="Arial" w:cs="Arial"/>
+          <w:lang w:val="nl-BE"/>
+        </w:rPr>
+        <w:t>Inloggen werd afgewerkt, weergave van de bands en tickets, start van het schrijven van een ticket bestel system</w:t>
+      </w:r>
+      <w:r>
+        <w:rPr>
+          <w:rFonts w:ascii="Arial" w:hAnsi="Arial" w:cs="Arial"/>
+          <w:lang w:val="nl-BE"/>
+        </w:rPr>
+        <w:t xml:space="preserve">, intensief bezig geweest met </w:t>
+      </w:r>
+      <w:proofErr w:type="spellStart"/>
+      <w:r>
+        <w:rPr>
+          <w:rFonts w:ascii="Arial" w:hAnsi="Arial" w:cs="Arial"/>
+          <w:lang w:val="nl-BE"/>
+        </w:rPr>
+        <w:t>queries</w:t>
+      </w:r>
+      <w:proofErr w:type="spellEnd"/>
+      <w:r>
+        <w:rPr>
+          <w:rFonts w:ascii="Arial" w:hAnsi="Arial" w:cs="Arial"/>
+          <w:lang w:val="nl-BE"/>
+        </w:rPr>
+        <w:t xml:space="preserve"> schrijven en uitzoeken waarom ’n query een error (hierboven) veroorzaakte op MS SQL en niet op </w:t>
+      </w:r>
+      <w:proofErr w:type="spellStart"/>
+      <w:r>
+        <w:rPr>
+          <w:rFonts w:ascii="Arial" w:hAnsi="Arial" w:cs="Arial"/>
+          <w:lang w:val="nl-BE"/>
+        </w:rPr>
+        <w:t>MySQL</w:t>
+      </w:r>
+      <w:proofErr w:type="spellEnd"/>
+      <w:r>
+        <w:rPr>
+          <w:rFonts w:ascii="Arial" w:hAnsi="Arial" w:cs="Arial"/>
+          <w:lang w:val="nl-BE"/>
+        </w:rPr>
+        <w:t xml:space="preserve"> met verder exact gelijklopende data. </w:t>
+      </w:r>
+    </w:p>
+    <w:p>
+      <w:pPr>
+        <w:rPr>
+          <w:rFonts w:ascii="Arial" w:hAnsi="Arial" w:cs="Arial"/>
+          <w:lang w:val="nl-BE"/>
+        </w:rPr>
+      </w:pPr>
+      <w:r>
+        <w:rPr>
+          <w:rFonts w:ascii="Arial" w:hAnsi="Arial" w:cs="Arial"/>
+          <w:lang w:val="nl-BE"/>
+        </w:rPr>
+        <w:t>3/1/2014</w:t>
+      </w:r>
+    </w:p>
+    <w:p>
+      <w:pPr>
+        <w:rPr>
+          <w:rFonts w:ascii="Arial" w:hAnsi="Arial" w:cs="Arial"/>
+          <w:lang w:val="nl-BE"/>
+        </w:rPr>
+      </w:pPr>
+      <w:proofErr w:type="spellStart"/>
+      <w:r>
+        <w:rPr>
+          <w:rFonts w:ascii="Arial" w:hAnsi="Arial" w:cs="Arial"/>
+          <w:lang w:val="nl-BE"/>
+        </w:rPr>
+        <w:t>Rename</w:t>
+      </w:r>
+      <w:proofErr w:type="spellEnd"/>
+      <w:r>
+        <w:rPr>
+          <w:rFonts w:ascii="Arial" w:hAnsi="Arial" w:cs="Arial"/>
+          <w:lang w:val="nl-BE"/>
+        </w:rPr>
+        <w:t xml:space="preserve"> van het project, uitwerken van pagina’s op basis van de user </w:t>
+      </w:r>
+      <w:proofErr w:type="spellStart"/>
+      <w:r>
+        <w:rPr>
+          <w:rFonts w:ascii="Arial" w:hAnsi="Arial" w:cs="Arial"/>
+          <w:lang w:val="nl-BE"/>
+        </w:rPr>
+        <w:t>role</w:t>
+      </w:r>
+      <w:proofErr w:type="spellEnd"/>
+      <w:r>
+        <w:rPr>
+          <w:rFonts w:ascii="Arial" w:hAnsi="Arial" w:cs="Arial"/>
+          <w:lang w:val="nl-BE"/>
+        </w:rPr>
+        <w:t xml:space="preserve"> (anoniem/geregistreerd/</w:t>
+      </w:r>
+      <w:proofErr w:type="spellStart"/>
+      <w:r>
+        <w:rPr>
+          <w:rFonts w:ascii="Arial" w:hAnsi="Arial" w:cs="Arial"/>
+          <w:lang w:val="nl-BE"/>
+        </w:rPr>
+        <w:t>admin</w:t>
+      </w:r>
+      <w:proofErr w:type="spellEnd"/>
+      <w:r>
+        <w:rPr>
+          <w:rFonts w:ascii="Arial" w:hAnsi="Arial" w:cs="Arial"/>
+          <w:lang w:val="nl-BE"/>
+        </w:rPr>
+        <w:t xml:space="preserve">), </w:t>
+      </w:r>
+      <w:proofErr w:type="spellStart"/>
+      <w:r>
+        <w:rPr>
+          <w:rFonts w:ascii="Arial" w:hAnsi="Arial" w:cs="Arial"/>
+          <w:lang w:val="nl-BE"/>
+        </w:rPr>
+        <w:t>bugfix</w:t>
+      </w:r>
+      <w:proofErr w:type="spellEnd"/>
+      <w:r>
+        <w:rPr>
+          <w:rFonts w:ascii="Arial" w:hAnsi="Arial" w:cs="Arial"/>
+          <w:lang w:val="nl-BE"/>
+        </w:rPr>
+        <w:t xml:space="preserve"> op het totale aantal tickets </w:t>
+      </w:r>
+      <w:proofErr w:type="spellStart"/>
+      <w:r>
+        <w:rPr>
+          <w:rFonts w:ascii="Arial" w:hAnsi="Arial" w:cs="Arial"/>
+          <w:lang w:val="nl-BE"/>
+        </w:rPr>
+        <w:t>left</w:t>
+      </w:r>
+      <w:proofErr w:type="spellEnd"/>
+      <w:r>
+        <w:rPr>
+          <w:rFonts w:ascii="Arial" w:hAnsi="Arial" w:cs="Arial"/>
+          <w:lang w:val="nl-BE"/>
+        </w:rPr>
+        <w:t>, toevoegen van bands en hun omschrijving en tijdsslot in de database, database bijwerken.</w:t>
+      </w:r>
+    </w:p>
+    <w:p>
+      <w:pPr>
+        <w:rPr>
+          <w:rFonts w:ascii="Arial" w:hAnsi="Arial" w:cs="Arial"/>
+          <w:lang w:val="nl-BE"/>
+        </w:rPr>
+      </w:pPr>
+      <w:r>
+        <w:rPr>
+          <w:rFonts w:ascii="Arial" w:hAnsi="Arial" w:cs="Arial"/>
+          <w:lang w:val="nl-BE"/>
+        </w:rPr>
+        <w:t>4/1/2014</w:t>
+      </w:r>
+    </w:p>
+    <w:p>
+      <w:pPr>
+        <w:rPr>
+          <w:rFonts w:ascii="Arial" w:hAnsi="Arial" w:cs="Arial"/>
+          <w:lang w:val="nl-BE"/>
+        </w:rPr>
+      </w:pPr>
+      <w:proofErr w:type="spellStart"/>
+      <w:r>
+        <w:rPr>
+          <w:rFonts w:ascii="Arial" w:hAnsi="Arial" w:cs="Arial"/>
+          <w:lang w:val="nl-BE"/>
+        </w:rPr>
+        <w:t>Highlighting</w:t>
+      </w:r>
+      <w:proofErr w:type="spellEnd"/>
+      <w:r>
+        <w:rPr>
+          <w:rFonts w:ascii="Arial" w:hAnsi="Arial" w:cs="Arial"/>
+          <w:lang w:val="nl-BE"/>
+        </w:rPr>
+        <w:t xml:space="preserve"> van actieve pagina</w:t>
+      </w:r>
+      <w:r>
+        <w:rPr>
+          <w:rFonts w:ascii="Arial" w:hAnsi="Arial" w:cs="Arial"/>
+          <w:lang w:val="nl-BE"/>
+        </w:rPr>
+        <w:br/>
+      </w:r>
+      <w:hyperlink r:id="rId10" w:history="1">
+        <w:r>
+          <w:rPr>
+            <w:rStyle w:val="Hyperlink"/>
+            <w:rFonts w:ascii="Arial" w:hAnsi="Arial" w:cs="Arial"/>
+            <w:lang w:val="nl-BE"/>
+          </w:rPr>
+          <w:t>http://stackoverflow.com/questions/15716815/how-to-create-menu-by-actionlinks-in-mvc4-razor-view</w:t>
+        </w:r>
+      </w:hyperlink>
+    </w:p>
+    <w:p>
+      <w:pPr>
+        <w:rPr>
+          <w:rFonts w:ascii="Arial" w:hAnsi="Arial" w:cs="Arial"/>
+          <w:lang w:val="nl-BE"/>
+        </w:rPr>
+      </w:pPr>
+      <w:r>
+        <w:rPr>
+          <w:rFonts w:ascii="Arial" w:hAnsi="Arial" w:cs="Arial"/>
+          <w:lang w:val="nl-BE"/>
+        </w:rPr>
+        <w:t>- mogelijkheid zoeken naar</w:t>
+      </w:r>
+    </w:p>
+    <w:p>
+      <w:pPr>
+        <w:rPr>
+          <w:rFonts w:ascii="Arial" w:hAnsi="Arial" w:cs="Arial"/>
+          <w:lang w:val="nl-BE"/>
+        </w:rPr>
+      </w:pPr>
+      <w:r>
+        <w:rPr>
+          <w:rFonts w:ascii="Arial" w:hAnsi="Arial" w:cs="Arial"/>
+          <w:lang w:val="nl-BE"/>
+        </w:rPr>
+        <w:t xml:space="preserve">- oplossing zoeken voor </w:t>
+      </w:r>
+      <w:proofErr w:type="spellStart"/>
+      <w:r>
+        <w:rPr>
+          <w:rFonts w:ascii="Arial" w:hAnsi="Arial" w:cs="Arial"/>
+          <w:lang w:val="nl-BE"/>
+        </w:rPr>
+        <w:t>logout</w:t>
+      </w:r>
+      <w:proofErr w:type="spellEnd"/>
+      <w:r>
+        <w:rPr>
+          <w:rFonts w:ascii="Arial" w:hAnsi="Arial" w:cs="Arial"/>
+          <w:lang w:val="nl-BE"/>
+        </w:rPr>
+        <w:t xml:space="preserve"> button</w:t>
+      </w:r>
+    </w:p>
+    <w:p>
+      <w:pPr>
+        <w:rPr>
+          <w:rFonts w:ascii="Arial" w:hAnsi="Arial" w:cs="Arial"/>
+          <w:lang w:val="nl-BE"/>
+        </w:rPr>
+      </w:pPr>
+    </w:p>
+    <w:p>
+      <w:pPr>
+        <w:rPr>
+          <w:rFonts w:ascii="Arial" w:hAnsi="Arial" w:cs="Arial"/>
+          <w:lang w:val="en-US"/>
+        </w:rPr>
+      </w:pPr>
+      <w:r>
+        <w:rPr>
+          <w:rFonts w:ascii="Arial" w:hAnsi="Arial" w:cs="Arial"/>
+          <w:lang w:val="en-US"/>
+        </w:rPr>
+        <w:t>- design</w:t>
+      </w:r>
+    </w:p>
+    <w:p>
+      <w:pPr>
+        <w:rPr>
+          <w:rFonts w:ascii="Arial" w:hAnsi="Arial" w:cs="Arial"/>
+          <w:lang w:val="en-US"/>
+        </w:rPr>
+      </w:pPr>
+    </w:p>
+    <w:p>
+      <w:pPr>
+        <w:rPr>
+          <w:rFonts w:ascii="Arial" w:hAnsi="Arial" w:cs="Arial"/>
+          <w:lang w:val="en-US"/>
+        </w:rPr>
+      </w:pPr>
+      <w:r>
+        <w:rPr>
+          <w:rFonts w:ascii="Arial" w:hAnsi="Arial" w:cs="Arial"/>
+          <w:lang w:val="en-US"/>
+        </w:rPr>
+        <w:t>Msg 8120, Level 16, State 1, Line 1</w:t>
+      </w:r>
+    </w:p>
+    <w:p>
+      <w:pPr>
+        <w:rPr>
+          <w:rFonts w:ascii="Arial" w:hAnsi="Arial" w:cs="Arial"/>
+          <w:lang w:val="en-US"/>
+        </w:rPr>
+      </w:pPr>
+      <w:r>
+        <w:rPr>
+          <w:rFonts w:ascii="Arial" w:hAnsi="Arial" w:cs="Arial"/>
+          <w:lang w:val="en-US"/>
+        </w:rPr>
+        <w:t>Column '</w:t>
+      </w:r>
+      <w:proofErr w:type="spellStart"/>
+      <w:r>
+        <w:rPr>
+          <w:rFonts w:ascii="Arial" w:hAnsi="Arial" w:cs="Arial"/>
+          <w:lang w:val="en-US"/>
+        </w:rPr>
+        <w:t>Festival.dbo.Orders.aantal</w:t>
+      </w:r>
+      <w:proofErr w:type="spellEnd"/>
+      <w:r>
+        <w:rPr>
+          <w:rFonts w:ascii="Arial" w:hAnsi="Arial" w:cs="Arial"/>
+          <w:lang w:val="en-US"/>
+        </w:rPr>
+        <w:t>' is invalid in the select list because it is not contained in either an aggregate function or the GROUP BY clause.</w:t>
+      </w:r>
       <w:bookmarkStart w:id="0" w:name="_GoBack"/>
       <w:bookmarkEnd w:id="0"/>
     </w:p>
     <w:sectPr>
-      <w:headerReference w:type="even" r:id="rId10"/>
-      <w:headerReference w:type="default" r:id="rId11"/>
-      <w:footerReference w:type="even" r:id="rId12"/>
-      <w:footerReference w:type="default" r:id="rId13"/>
+      <w:headerReference w:type="even" r:id="rId11"/>
+      <w:headerReference w:type="default" r:id="rId12"/>
+      <w:footerReference w:type="even" r:id="rId13"/>
+      <w:footerReference w:type="default" r:id="rId14"/>
       <w:pgSz w:w="11900" w:h="16840"/>
       <w:pgMar w:top="1134" w:right="1134" w:bottom="1134" w:left="1701" w:header="567" w:footer="567" w:gutter="0"/>
       <w:cols w:space="708"/>
@@ -1012,7 +1694,7 @@
         <w:sz w:val="18"/>
         <w:szCs w:val="18"/>
       </w:rPr>
-      <w:t>2</w:t>
+      <w:t>3</w:t>
     </w:r>
     <w:r>
       <w:rPr>
@@ -1459,6 +2141,7 @@
             </w:rPr>
             <w:t xml:space="preserve">2NMCT </w:t>
           </w:r>
+          <w:proofErr w:type="gramStart"/>
           <w:r>
             <w:rPr>
               <w:caps/>
@@ -1499,6 +2182,7 @@
             </w:rPr>
             <w:t xml:space="preserve">                         </w:t>
           </w:r>
+          <w:proofErr w:type="gramEnd"/>
           <w:r>
             <w:rPr>
               <w:caps/>

</xml_diff>

<commit_message>
bugfix login button, beetje css login
</commit_message>
<xml_diff>
--- a/Arne Vanderheyden - SSA Web.docx
+++ b/Arne Vanderheyden - SSA Web.docx
@@ -22,39 +22,7 @@
           <w:lang w:val="nl-BE"/>
         </w:rPr>
         <w:br/>
-        <w:t xml:space="preserve">Er werd gestart met uit uitschrijven van de </w:t>
-      </w:r>
-      <w:proofErr w:type="spellStart"/>
-      <w:r>
-        <w:rPr>
-          <w:rFonts w:ascii="Arial" w:hAnsi="Arial" w:cs="Arial"/>
-          <w:lang w:val="nl-BE"/>
-        </w:rPr>
-        <w:t>requirements</w:t>
-      </w:r>
-      <w:proofErr w:type="spellEnd"/>
-      <w:r>
-        <w:rPr>
-          <w:rFonts w:ascii="Arial" w:hAnsi="Arial" w:cs="Arial"/>
-          <w:lang w:val="nl-BE"/>
-        </w:rPr>
-        <w:t xml:space="preserve"> uit de opgave-</w:t>
-      </w:r>
-      <w:proofErr w:type="spellStart"/>
-      <w:r>
-        <w:rPr>
-          <w:rFonts w:ascii="Arial" w:hAnsi="Arial" w:cs="Arial"/>
-          <w:lang w:val="nl-BE"/>
-        </w:rPr>
-        <w:t>PDF’s</w:t>
-      </w:r>
-      <w:proofErr w:type="spellEnd"/>
-      <w:r>
-        <w:rPr>
-          <w:rFonts w:ascii="Arial" w:hAnsi="Arial" w:cs="Arial"/>
-          <w:lang w:val="nl-BE"/>
-        </w:rPr>
-        <w:t>, daar deze voor IOT studenten ietwat anders ligt.</w:t>
+        <w:t>Er werd gestart met uit uitschrijven van de requirements uit de opgave-PDF’s, daar deze voor IOT studenten ietwat anders ligt.</w:t>
       </w:r>
     </w:p>
     <w:p>
@@ -90,27 +58,8 @@
           <w:rFonts w:ascii="Arial" w:hAnsi="Arial" w:cs="Arial"/>
           <w:lang w:val="nl-BE"/>
         </w:rPr>
-        <w:t xml:space="preserve"> niet te wijzigen via de </w:t>
-      </w:r>
-      <w:proofErr w:type="spellStart"/>
-      <w:proofErr w:type="gramStart"/>
-      <w:r>
-        <w:rPr>
-          <w:rFonts w:ascii="Arial" w:hAnsi="Arial" w:cs="Arial"/>
-          <w:lang w:val="nl-BE"/>
-        </w:rPr>
-        <w:t>admin</w:t>
-      </w:r>
-      <w:proofErr w:type="spellEnd"/>
-      <w:proofErr w:type="gramEnd"/>
-      <w:r>
-        <w:rPr>
-          <w:rFonts w:ascii="Arial" w:hAnsi="Arial" w:cs="Arial"/>
-          <w:lang w:val="nl-BE"/>
-        </w:rPr>
-        <w:t xml:space="preserve"> </w:t>
-      </w:r>
-      <w:proofErr w:type="spellStart"/>
+        <w:t xml:space="preserve"> niet te wijzigen via de admin </w:t>
+      </w:r>
       <w:r>
         <w:rPr>
           <w:rFonts w:ascii="Arial" w:hAnsi="Arial" w:cs="Arial"/>
@@ -118,7 +67,6 @@
         </w:rPr>
         <w:t>webinterface</w:t>
       </w:r>
-      <w:proofErr w:type="spellEnd"/>
       <w:r>
         <w:rPr>
           <w:rFonts w:ascii="Arial" w:hAnsi="Arial" w:cs="Arial"/>
@@ -180,54 +128,30 @@
           <w:rFonts w:ascii="Arial" w:hAnsi="Arial" w:cs="Arial"/>
           <w:lang w:val="nl-BE"/>
         </w:rPr>
-        <w:t xml:space="preserve">abase op MS SQL (geen </w:t>
-      </w:r>
-      <w:proofErr w:type="spellStart"/>
-      <w:r>
-        <w:rPr>
-          <w:rFonts w:ascii="Arial" w:hAnsi="Arial" w:cs="Arial"/>
-          <w:lang w:val="nl-BE"/>
-        </w:rPr>
-        <w:t>local</w:t>
-      </w:r>
-      <w:proofErr w:type="spellEnd"/>
-      <w:r>
-        <w:rPr>
-          <w:rFonts w:ascii="Arial" w:hAnsi="Arial" w:cs="Arial"/>
-          <w:lang w:val="nl-BE"/>
-        </w:rPr>
-        <w:t xml:space="preserve"> DB)</w:t>
-      </w:r>
-    </w:p>
-    <w:p>
-      <w:pPr>
-        <w:rPr>
-          <w:rFonts w:ascii="Arial" w:hAnsi="Arial" w:cs="Arial"/>
-          <w:lang w:val="nl-BE"/>
-        </w:rPr>
-      </w:pPr>
-    </w:p>
-    <w:p>
-      <w:pPr>
-        <w:rPr>
-          <w:rFonts w:ascii="Arial" w:hAnsi="Arial" w:cs="Arial"/>
-          <w:lang w:val="nl-BE"/>
-        </w:rPr>
-      </w:pPr>
-      <w:r>
-        <w:rPr>
-          <w:rFonts w:ascii="Arial" w:hAnsi="Arial" w:cs="Arial"/>
-          <w:lang w:val="nl-BE"/>
-        </w:rPr>
-        <w:t>Gebruikers</w:t>
-      </w:r>
-      <w:proofErr w:type="gramStart"/>
-      <w:r>
-        <w:rPr>
-          <w:rFonts w:ascii="Arial" w:hAnsi="Arial" w:cs="Arial"/>
-          <w:lang w:val="nl-BE"/>
-        </w:rPr>
-        <w:t>:</w:t>
+        <w:t>abase op MS SQL (geen local DB)</w:t>
+      </w:r>
+    </w:p>
+    <w:p>
+      <w:pPr>
+        <w:rPr>
+          <w:rFonts w:ascii="Arial" w:hAnsi="Arial" w:cs="Arial"/>
+          <w:lang w:val="nl-BE"/>
+        </w:rPr>
+      </w:pPr>
+    </w:p>
+    <w:p>
+      <w:pPr>
+        <w:rPr>
+          <w:rFonts w:ascii="Arial" w:hAnsi="Arial" w:cs="Arial"/>
+          <w:lang w:val="nl-BE"/>
+        </w:rPr>
+      </w:pPr>
+      <w:r>
+        <w:rPr>
+          <w:rFonts w:ascii="Arial" w:hAnsi="Arial" w:cs="Arial"/>
+          <w:lang w:val="nl-BE"/>
+        </w:rPr>
+        <w:t>Gebruikers:</w:t>
       </w:r>
       <w:r>
         <w:rPr>
@@ -241,31 +165,7 @@
           <w:rFonts w:ascii="Arial" w:hAnsi="Arial" w:cs="Arial"/>
           <w:lang w:val="nl-BE"/>
         </w:rPr>
-        <w:t>-</w:t>
-      </w:r>
-      <w:proofErr w:type="gramEnd"/>
-      <w:r>
-        <w:rPr>
-          <w:rFonts w:ascii="Arial" w:hAnsi="Arial" w:cs="Arial"/>
-          <w:lang w:val="nl-BE"/>
-        </w:rPr>
-        <w:t xml:space="preserve"> Overzicht van de optredens (</w:t>
-      </w:r>
-      <w:proofErr w:type="spellStart"/>
-      <w:r>
-        <w:rPr>
-          <w:rFonts w:ascii="Arial" w:hAnsi="Arial" w:cs="Arial"/>
-          <w:lang w:val="nl-BE"/>
-        </w:rPr>
-        <w:t>lineup</w:t>
-      </w:r>
-      <w:proofErr w:type="spellEnd"/>
-      <w:r>
-        <w:rPr>
-          <w:rFonts w:ascii="Arial" w:hAnsi="Arial" w:cs="Arial"/>
-          <w:lang w:val="nl-BE"/>
-        </w:rPr>
-        <w:t>), foto groep en timing</w:t>
+        <w:t>- Overzicht van de optredens (lineup), foto groep en timing</w:t>
       </w:r>
       <w:r>
         <w:rPr>
@@ -344,15 +244,7 @@
           <w:rFonts w:ascii="Arial" w:hAnsi="Arial" w:cs="Arial"/>
           <w:lang w:val="nl-BE"/>
         </w:rPr>
-        <w:t>Administrators</w:t>
-      </w:r>
-      <w:proofErr w:type="gramStart"/>
-      <w:r>
-        <w:rPr>
-          <w:rFonts w:ascii="Arial" w:hAnsi="Arial" w:cs="Arial"/>
-          <w:lang w:val="nl-BE"/>
-        </w:rPr>
-        <w:t>:</w:t>
+        <w:t>Administrators:</w:t>
       </w:r>
       <w:r>
         <w:rPr>
@@ -366,15 +258,7 @@
           <w:rFonts w:ascii="Arial" w:hAnsi="Arial" w:cs="Arial"/>
           <w:lang w:val="nl-BE"/>
         </w:rPr>
-        <w:t>-</w:t>
-      </w:r>
-      <w:proofErr w:type="gramEnd"/>
-      <w:r>
-        <w:rPr>
-          <w:rFonts w:ascii="Arial" w:hAnsi="Arial" w:cs="Arial"/>
-          <w:lang w:val="nl-BE"/>
-        </w:rPr>
-        <w:t xml:space="preserve"> overzicht van de reservaties te kunnen opvragen</w:t>
+        <w:t>- overzicht van de reservaties te kunnen opvragen</w:t>
       </w:r>
       <w:r>
         <w:rPr>
@@ -447,39 +331,7 @@
           <w:rFonts w:ascii="Arial" w:hAnsi="Arial" w:cs="Arial"/>
           <w:lang w:val="nl-BE"/>
         </w:rPr>
-        <w:t xml:space="preserve">Na het uitschrijven van de </w:t>
-      </w:r>
-      <w:proofErr w:type="spellStart"/>
-      <w:r>
-        <w:rPr>
-          <w:rFonts w:ascii="Arial" w:hAnsi="Arial" w:cs="Arial"/>
-          <w:lang w:val="nl-BE"/>
-        </w:rPr>
-        <w:t>requirements</w:t>
-      </w:r>
-      <w:proofErr w:type="spellEnd"/>
-      <w:r>
-        <w:rPr>
-          <w:rFonts w:ascii="Arial" w:hAnsi="Arial" w:cs="Arial"/>
-          <w:lang w:val="nl-BE"/>
-        </w:rPr>
-        <w:t xml:space="preserve"> maakte ik gebruik van </w:t>
-      </w:r>
-      <w:proofErr w:type="spellStart"/>
-      <w:r>
-        <w:rPr>
-          <w:rFonts w:ascii="Arial" w:hAnsi="Arial" w:cs="Arial"/>
-          <w:lang w:val="nl-BE"/>
-        </w:rPr>
-        <w:t>DbSchema</w:t>
-      </w:r>
-      <w:proofErr w:type="spellEnd"/>
-      <w:r>
-        <w:rPr>
-          <w:rFonts w:ascii="Arial" w:hAnsi="Arial" w:cs="Arial"/>
-          <w:lang w:val="nl-BE"/>
-        </w:rPr>
-        <w:t xml:space="preserve"> (</w:t>
+        <w:t>Na het uitschrijven van de requirements maakte ik gebruik van DbSchema (</w:t>
       </w:r>
       <w:hyperlink r:id="rId7" w:history="1">
         <w:r>
@@ -582,23 +434,7 @@
           <w:lang w:val="nl-BE"/>
         </w:rPr>
         <w:br/>
-        <w:t xml:space="preserve">Eveneens genereerde ik ineens wat data om in de database te steken (manueel als test data en/of omdat het niet via de </w:t>
-      </w:r>
-      <w:proofErr w:type="spellStart"/>
-      <w:r>
-        <w:rPr>
-          <w:rFonts w:ascii="Arial" w:hAnsi="Arial" w:cs="Arial"/>
-          <w:lang w:val="nl-BE"/>
-        </w:rPr>
-        <w:t>webinterface</w:t>
-      </w:r>
-      <w:proofErr w:type="spellEnd"/>
-      <w:r>
-        <w:rPr>
-          <w:rFonts w:ascii="Arial" w:hAnsi="Arial" w:cs="Arial"/>
-          <w:lang w:val="nl-BE"/>
-        </w:rPr>
-        <w:t xml:space="preserve"> moet kunnen).</w:t>
+        <w:t>Eveneens genereerde ik ineens wat data om in de database te steken (manueel als test data en/of omdat het niet via de webinterface moet kunnen).</w:t>
       </w:r>
     </w:p>
     <w:p>
@@ -649,39 +485,7 @@
           <w:rFonts w:ascii="Arial" w:hAnsi="Arial" w:cs="Arial"/>
           <w:lang w:val="nl-BE"/>
         </w:rPr>
-        <w:t xml:space="preserve">en eenvoudig mogelijk te maken een administrator van een niet-administrator te onderscheiden. Na veel pogingen dit met de </w:t>
-      </w:r>
-      <w:proofErr w:type="spellStart"/>
-      <w:r>
-        <w:rPr>
-          <w:rFonts w:ascii="Arial" w:hAnsi="Arial" w:cs="Arial"/>
-          <w:lang w:val="nl-BE"/>
-        </w:rPr>
-        <w:t>isAdmin</w:t>
-      </w:r>
-      <w:proofErr w:type="spellEnd"/>
-      <w:r>
-        <w:rPr>
-          <w:rFonts w:ascii="Arial" w:hAnsi="Arial" w:cs="Arial"/>
-          <w:lang w:val="nl-BE"/>
-        </w:rPr>
-        <w:t xml:space="preserve"> </w:t>
-      </w:r>
-      <w:proofErr w:type="spellStart"/>
-      <w:r>
-        <w:rPr>
-          <w:rFonts w:ascii="Arial" w:hAnsi="Arial" w:cs="Arial"/>
-          <w:lang w:val="nl-BE"/>
-        </w:rPr>
-        <w:t>flag</w:t>
-      </w:r>
-      <w:proofErr w:type="spellEnd"/>
-      <w:r>
-        <w:rPr>
-          <w:rFonts w:ascii="Arial" w:hAnsi="Arial" w:cs="Arial"/>
-          <w:lang w:val="nl-BE"/>
-        </w:rPr>
-        <w:t xml:space="preserve"> te doen voor de users en vergelijken van oplossingen uit MVC3 (waar user management </w:t>
+        <w:t xml:space="preserve">en eenvoudig mogelijk te maken een administrator van een niet-administrator te onderscheiden. Na veel pogingen dit met de isAdmin flag te doen voor de users en vergelijken van oplossingen uit MVC3 (waar user management </w:t>
       </w:r>
       <w:r>
         <w:rPr>
@@ -689,39 +493,7 @@
           <w:lang w:val="nl-BE"/>
         </w:rPr>
         <w:lastRenderedPageBreak/>
-        <w:t>iets makkelijker was), koos ik uiteindelijk voor een vergelijkbare oplossing als in het security labo. De standaard ASP.</w:t>
-      </w:r>
-      <w:proofErr w:type="gramStart"/>
-      <w:r>
-        <w:rPr>
-          <w:rFonts w:ascii="Arial" w:hAnsi="Arial" w:cs="Arial"/>
-          <w:lang w:val="nl-BE"/>
-        </w:rPr>
-        <w:t>net</w:t>
-      </w:r>
-      <w:proofErr w:type="gramEnd"/>
-      <w:r>
-        <w:rPr>
-          <w:rFonts w:ascii="Arial" w:hAnsi="Arial" w:cs="Arial"/>
-          <w:lang w:val="nl-BE"/>
-        </w:rPr>
-        <w:t xml:space="preserve"> template werd gebruikt en omgezet naar een MS SQL database en het toevoegen van extra </w:t>
-      </w:r>
-      <w:proofErr w:type="spellStart"/>
-      <w:r>
-        <w:rPr>
-          <w:rFonts w:ascii="Arial" w:hAnsi="Arial" w:cs="Arial"/>
-          <w:lang w:val="nl-BE"/>
-        </w:rPr>
-        <w:t>fields</w:t>
-      </w:r>
-      <w:proofErr w:type="spellEnd"/>
-      <w:r>
-        <w:rPr>
-          <w:rFonts w:ascii="Arial" w:hAnsi="Arial" w:cs="Arial"/>
-          <w:lang w:val="nl-BE"/>
-        </w:rPr>
-        <w:t xml:space="preserve"> die niet in de standaard template zaten maar wel vereist waren voor de opgave.</w:t>
+        <w:t>iets makkelijker was), koos ik uiteindelijk voor een vergelijkbare oplossing als in het security labo. De standaard ASP.net template werd gebruikt en omgezet naar een MS SQL database en het toevoegen van extra fields die niet in de standaard template zaten maar wel vereist waren voor de opgave.</w:t>
       </w:r>
       <w:r>
         <w:rPr>
@@ -744,86 +516,22 @@
           <w:rFonts w:ascii="Arial" w:hAnsi="Arial" w:cs="Arial"/>
           <w:lang w:val="nl-BE"/>
         </w:rPr>
-        <w:t xml:space="preserve">Verder werd een pagina met een overzicht van de bands aangemaakt die uit de database wordt opgehaald, een lijst van beschikbare tickets met hun prijs (anonieme gebruikers) en begon ik met uitzoeken hoe ik het probleem kon aanpakken gebruikers </w:t>
-      </w:r>
-      <w:proofErr w:type="gramStart"/>
-      <w:r>
-        <w:rPr>
-          <w:rFonts w:ascii="Arial" w:hAnsi="Arial" w:cs="Arial"/>
-          <w:lang w:val="nl-BE"/>
-        </w:rPr>
-        <w:t>max</w:t>
-      </w:r>
-      <w:proofErr w:type="gramEnd"/>
-      <w:r>
-        <w:rPr>
-          <w:rFonts w:ascii="Arial" w:hAnsi="Arial" w:cs="Arial"/>
-          <w:lang w:val="nl-BE"/>
-        </w:rPr>
-        <w:t xml:space="preserve"> 5 tickets te laten bestellen + tegelijkertijd het aantal beschikbare tickets in de gaten kon houden. Voor </w:t>
-      </w:r>
-      <w:proofErr w:type="spellStart"/>
-      <w:r>
-        <w:rPr>
-          <w:rFonts w:ascii="Arial" w:hAnsi="Arial" w:cs="Arial"/>
-          <w:lang w:val="nl-BE"/>
-        </w:rPr>
-        <w:t>admins</w:t>
-      </w:r>
-      <w:proofErr w:type="spellEnd"/>
-      <w:r>
-        <w:rPr>
-          <w:rFonts w:ascii="Arial" w:hAnsi="Arial" w:cs="Arial"/>
-          <w:lang w:val="nl-BE"/>
-        </w:rPr>
-        <w:t xml:space="preserve"> werd </w:t>
-      </w:r>
-      <w:proofErr w:type="gramStart"/>
-      <w:r>
-        <w:rPr>
-          <w:rFonts w:ascii="Arial" w:hAnsi="Arial" w:cs="Arial"/>
-          <w:lang w:val="nl-BE"/>
-        </w:rPr>
-        <w:t>de</w:t>
-      </w:r>
-      <w:proofErr w:type="gramEnd"/>
-      <w:r>
-        <w:rPr>
-          <w:rFonts w:ascii="Arial" w:hAnsi="Arial" w:cs="Arial"/>
-          <w:lang w:val="nl-BE"/>
-        </w:rPr>
-        <w:t xml:space="preserve"> ticket status pagina aangemaakt waarop het resterend aantal beschikbare tickets per dag te zien is.</w:t>
-      </w:r>
-    </w:p>
-    <w:p>
-      <w:pPr>
-        <w:rPr>
-          <w:rFonts w:ascii="Arial" w:hAnsi="Arial" w:cs="Arial"/>
-          <w:lang w:val="nl-BE"/>
-        </w:rPr>
-      </w:pPr>
-      <w:r>
-        <w:rPr>
-          <w:rFonts w:ascii="Arial" w:hAnsi="Arial" w:cs="Arial"/>
-          <w:lang w:val="nl-BE"/>
-        </w:rPr>
-        <w:t xml:space="preserve">De </w:t>
-      </w:r>
-      <w:proofErr w:type="spellStart"/>
-      <w:r>
-        <w:rPr>
-          <w:rFonts w:ascii="Arial" w:hAnsi="Arial" w:cs="Arial"/>
-          <w:lang w:val="nl-BE"/>
-        </w:rPr>
-        <w:t>edits</w:t>
-      </w:r>
-      <w:proofErr w:type="spellEnd"/>
-      <w:r>
-        <w:rPr>
-          <w:rFonts w:ascii="Arial" w:hAnsi="Arial" w:cs="Arial"/>
-          <w:lang w:val="nl-BE"/>
-        </w:rPr>
-        <w:t xml:space="preserve"> met de login leverden hoe dan ook een nieuw database schema op.</w:t>
+        <w:t>Verder werd een pagina met een overzicht van de bands aangemaakt die uit de database wordt opgehaald, een lijst van beschikbare tickets met hun prijs (anonieme gebruikers) en begon ik met uitzoeken hoe ik het probleem kon aanpakken gebruikers max 5 tickets te laten bestellen + tegelijkertijd het aantal beschikbare tickets in de gaten kon houden. Voor admins werd de ticket status pagina aangemaakt waarop het resterend aantal beschikbare tickets per dag te zien is.</w:t>
+      </w:r>
+    </w:p>
+    <w:p>
+      <w:pPr>
+        <w:rPr>
+          <w:rFonts w:ascii="Arial" w:hAnsi="Arial" w:cs="Arial"/>
+          <w:lang w:val="nl-BE"/>
+        </w:rPr>
+      </w:pPr>
+      <w:r>
+        <w:rPr>
+          <w:rFonts w:ascii="Arial" w:hAnsi="Arial" w:cs="Arial"/>
+          <w:lang w:val="nl-BE"/>
+        </w:rPr>
+        <w:t>De edits met de login leverden hoe dan ook een nieuw database schema op.</w:t>
       </w:r>
     </w:p>
     <w:p>
@@ -927,7 +635,6 @@
           <w:lang w:val="en-US"/>
         </w:rPr>
       </w:pPr>
-      <w:proofErr w:type="spellStart"/>
       <w:r>
         <w:rPr>
           <w:rFonts w:ascii="Consolas" w:eastAsiaTheme="minorHAnsi" w:hAnsi="Consolas" w:cs="Consolas"/>
@@ -935,68 +642,38 @@
           <w:szCs w:val="18"/>
           <w:lang w:val="en-US"/>
         </w:rPr>
-        <w:t>Msg</w:t>
-      </w:r>
-      <w:proofErr w:type="spellEnd"/>
-      <w:r>
+        <w:t>Msg 8120, Level 16, State 1, Line 1</w:t>
+      </w:r>
+    </w:p>
+    <w:p>
+      <w:pPr>
+        <w:autoSpaceDE w:val="0"/>
+        <w:autoSpaceDN w:val="0"/>
+        <w:adjustRightInd w:val="0"/>
+        <w:spacing w:after="0"/>
         <w:rPr>
           <w:rFonts w:ascii="Consolas" w:eastAsiaTheme="minorHAnsi" w:hAnsi="Consolas" w:cs="Consolas"/>
           <w:sz w:val="18"/>
           <w:szCs w:val="18"/>
           <w:lang w:val="en-US"/>
         </w:rPr>
-        <w:t xml:space="preserve"> 8120, Level 16, State 1, Line 1</w:t>
-      </w:r>
-    </w:p>
-    <w:p>
-      <w:pPr>
-        <w:autoSpaceDE w:val="0"/>
-        <w:autoSpaceDN w:val="0"/>
-        <w:adjustRightInd w:val="0"/>
-        <w:spacing w:after="0"/>
+      </w:pPr>
+      <w:r>
         <w:rPr>
           <w:rFonts w:ascii="Consolas" w:eastAsiaTheme="minorHAnsi" w:hAnsi="Consolas" w:cs="Consolas"/>
           <w:sz w:val="18"/>
           <w:szCs w:val="18"/>
           <w:lang w:val="en-US"/>
         </w:rPr>
-      </w:pPr>
-      <w:r>
-        <w:rPr>
-          <w:rFonts w:ascii="Consolas" w:eastAsiaTheme="minorHAnsi" w:hAnsi="Consolas" w:cs="Consolas"/>
-          <w:sz w:val="18"/>
-          <w:szCs w:val="18"/>
+        <w:t>Column 'Festival.dbo.Orders.aantal' is invalid in the select list because it is not contained in either an aggregate function or the GROUP BY clause.</w:t>
+      </w:r>
+    </w:p>
+    <w:p>
+      <w:pPr>
+        <w:rPr>
+          <w:rFonts w:ascii="Arial" w:hAnsi="Arial" w:cs="Arial"/>
           <w:lang w:val="en-US"/>
         </w:rPr>
-        <w:t>Column '</w:t>
-      </w:r>
-      <w:proofErr w:type="spellStart"/>
-      <w:r>
-        <w:rPr>
-          <w:rFonts w:ascii="Consolas" w:eastAsiaTheme="minorHAnsi" w:hAnsi="Consolas" w:cs="Consolas"/>
-          <w:sz w:val="18"/>
-          <w:szCs w:val="18"/>
-          <w:lang w:val="en-US"/>
-        </w:rPr>
-        <w:t>Festival.dbo.Orders.aantal</w:t>
-      </w:r>
-      <w:proofErr w:type="spellEnd"/>
-      <w:r>
-        <w:rPr>
-          <w:rFonts w:ascii="Consolas" w:eastAsiaTheme="minorHAnsi" w:hAnsi="Consolas" w:cs="Consolas"/>
-          <w:sz w:val="18"/>
-          <w:szCs w:val="18"/>
-          <w:lang w:val="en-US"/>
-        </w:rPr>
-        <w:t>' is invalid in the select list because it is not contained in either an aggregate function or the GROUP BY clause.</w:t>
-      </w:r>
-    </w:p>
-    <w:p>
-      <w:pPr>
-        <w:rPr>
-          <w:rFonts w:ascii="Arial" w:hAnsi="Arial" w:cs="Arial"/>
-          <w:lang w:val="en-US"/>
-        </w:rPr>
       </w:pPr>
     </w:p>
     <w:p>
@@ -1018,39 +695,7 @@
           <w:rFonts w:ascii="Arial" w:hAnsi="Arial" w:cs="Arial"/>
           <w:lang w:val="nl-BE"/>
         </w:rPr>
-        <w:t xml:space="preserve">, intensief bezig geweest met </w:t>
-      </w:r>
-      <w:proofErr w:type="spellStart"/>
-      <w:r>
-        <w:rPr>
-          <w:rFonts w:ascii="Arial" w:hAnsi="Arial" w:cs="Arial"/>
-          <w:lang w:val="nl-BE"/>
-        </w:rPr>
-        <w:t>queries</w:t>
-      </w:r>
-      <w:proofErr w:type="spellEnd"/>
-      <w:r>
-        <w:rPr>
-          <w:rFonts w:ascii="Arial" w:hAnsi="Arial" w:cs="Arial"/>
-          <w:lang w:val="nl-BE"/>
-        </w:rPr>
-        <w:t xml:space="preserve"> schrijven en uitzoeken waarom ’n query een error (hierboven) veroorzaakte op MS SQL en niet op </w:t>
-      </w:r>
-      <w:proofErr w:type="spellStart"/>
-      <w:r>
-        <w:rPr>
-          <w:rFonts w:ascii="Arial" w:hAnsi="Arial" w:cs="Arial"/>
-          <w:lang w:val="nl-BE"/>
-        </w:rPr>
-        <w:t>MySQL</w:t>
-      </w:r>
-      <w:proofErr w:type="spellEnd"/>
-      <w:r>
-        <w:rPr>
-          <w:rFonts w:ascii="Arial" w:hAnsi="Arial" w:cs="Arial"/>
-          <w:lang w:val="nl-BE"/>
-        </w:rPr>
-        <w:t xml:space="preserve"> met verder exact gelijklopende data. </w:t>
+        <w:t xml:space="preserve">, intensief bezig geweest met queries schrijven en uitzoeken waarom ’n query een error (hierboven) veroorzaakte op MS SQL en niet op MySQL met verder exact gelijklopende data. </w:t>
       </w:r>
     </w:p>
     <w:p>
@@ -1075,85 +720,12 @@
           <w:lang w:val="nl-BE"/>
         </w:rPr>
       </w:pPr>
-      <w:proofErr w:type="spellStart"/>
-      <w:r>
-        <w:rPr>
-          <w:rFonts w:ascii="Arial" w:hAnsi="Arial" w:cs="Arial"/>
-          <w:lang w:val="nl-BE"/>
-        </w:rPr>
-        <w:t>Rename</w:t>
-      </w:r>
-      <w:proofErr w:type="spellEnd"/>
-      <w:r>
-        <w:rPr>
-          <w:rFonts w:ascii="Arial" w:hAnsi="Arial" w:cs="Arial"/>
-          <w:lang w:val="nl-BE"/>
-        </w:rPr>
-        <w:t xml:space="preserve"> van het project, uitwerken van pagina’s op basis van de user </w:t>
-      </w:r>
-      <w:proofErr w:type="spellStart"/>
-      <w:r>
-        <w:rPr>
-          <w:rFonts w:ascii="Arial" w:hAnsi="Arial" w:cs="Arial"/>
-          <w:lang w:val="nl-BE"/>
-        </w:rPr>
-        <w:t>role</w:t>
-      </w:r>
-      <w:proofErr w:type="spellEnd"/>
-      <w:r>
-        <w:rPr>
-          <w:rFonts w:ascii="Arial" w:hAnsi="Arial" w:cs="Arial"/>
-          <w:lang w:val="nl-BE"/>
-        </w:rPr>
-        <w:t xml:space="preserve"> (anoniem/geregistreerd/</w:t>
-      </w:r>
-      <w:proofErr w:type="spellStart"/>
-      <w:r>
-        <w:rPr>
-          <w:rFonts w:ascii="Arial" w:hAnsi="Arial" w:cs="Arial"/>
-          <w:lang w:val="nl-BE"/>
-        </w:rPr>
-        <w:t>admin</w:t>
-      </w:r>
-      <w:proofErr w:type="spellEnd"/>
-      <w:r>
-        <w:rPr>
-          <w:rFonts w:ascii="Arial" w:hAnsi="Arial" w:cs="Arial"/>
-          <w:lang w:val="nl-BE"/>
-        </w:rPr>
-        <w:t xml:space="preserve">), </w:t>
-      </w:r>
-      <w:proofErr w:type="spellStart"/>
-      <w:r>
-        <w:rPr>
-          <w:rFonts w:ascii="Arial" w:hAnsi="Arial" w:cs="Arial"/>
-          <w:lang w:val="nl-BE"/>
-        </w:rPr>
-        <w:t>bugfix</w:t>
-      </w:r>
-      <w:proofErr w:type="spellEnd"/>
-      <w:r>
-        <w:rPr>
-          <w:rFonts w:ascii="Arial" w:hAnsi="Arial" w:cs="Arial"/>
-          <w:lang w:val="nl-BE"/>
-        </w:rPr>
-        <w:t xml:space="preserve"> op het totale aantal tickets </w:t>
-      </w:r>
-      <w:proofErr w:type="spellStart"/>
-      <w:r>
-        <w:rPr>
-          <w:rFonts w:ascii="Arial" w:hAnsi="Arial" w:cs="Arial"/>
-          <w:lang w:val="nl-BE"/>
-        </w:rPr>
-        <w:t>left</w:t>
-      </w:r>
-      <w:proofErr w:type="spellEnd"/>
-      <w:r>
-        <w:rPr>
-          <w:rFonts w:ascii="Arial" w:hAnsi="Arial" w:cs="Arial"/>
-          <w:lang w:val="nl-BE"/>
-        </w:rPr>
-        <w:t>, toevoegen van bands en hun omschrijving en tijdsslot in de database, database bijwerken.</w:t>
+      <w:r>
+        <w:rPr>
+          <w:rFonts w:ascii="Arial" w:hAnsi="Arial" w:cs="Arial"/>
+          <w:lang w:val="nl-BE"/>
+        </w:rPr>
+        <w:t>Rename van het project, uitwerken van pagina’s op basis van de user role (anoniem/geregistreerd/admin), bugfix op het totale aantal tickets left, toevoegen van bands en hun omschrijving en tijdsslot in de database, database bijwerken.</w:t>
       </w:r>
     </w:p>
     <w:p>
@@ -1178,21 +750,12 @@
           <w:lang w:val="nl-BE"/>
         </w:rPr>
       </w:pPr>
-      <w:proofErr w:type="spellStart"/>
-      <w:r>
-        <w:rPr>
-          <w:rFonts w:ascii="Arial" w:hAnsi="Arial" w:cs="Arial"/>
-          <w:lang w:val="nl-BE"/>
-        </w:rPr>
-        <w:t>Highlighting</w:t>
-      </w:r>
-      <w:proofErr w:type="spellEnd"/>
-      <w:r>
-        <w:rPr>
-          <w:rFonts w:ascii="Arial" w:hAnsi="Arial" w:cs="Arial"/>
-          <w:lang w:val="nl-BE"/>
-        </w:rPr>
-        <w:t xml:space="preserve"> van actieve pagina</w:t>
+      <w:r>
+        <w:rPr>
+          <w:rFonts w:ascii="Arial" w:hAnsi="Arial" w:cs="Arial"/>
+          <w:lang w:val="nl-BE"/>
+        </w:rPr>
+        <w:t>Highlighting van actieve pagina</w:t>
       </w:r>
       <w:r>
         <w:rPr>
@@ -1226,116 +789,91 @@
         </w:rPr>
         <w:t>- mogelijkheid zoeken naar</w:t>
       </w:r>
-    </w:p>
-    <w:p>
-      <w:pPr>
-        <w:rPr>
-          <w:rFonts w:ascii="Arial" w:hAnsi="Arial" w:cs="Arial"/>
-          <w:lang w:val="nl-BE"/>
-        </w:rPr>
-      </w:pPr>
-      <w:r>
-        <w:rPr>
-          <w:rFonts w:ascii="Arial" w:hAnsi="Arial" w:cs="Arial"/>
-          <w:lang w:val="nl-BE"/>
-        </w:rPr>
-        <w:t xml:space="preserve">- oplossing zoeken voor </w:t>
-      </w:r>
-      <w:proofErr w:type="spellStart"/>
-      <w:r>
-        <w:rPr>
-          <w:rFonts w:ascii="Arial" w:hAnsi="Arial" w:cs="Arial"/>
-          <w:lang w:val="nl-BE"/>
-        </w:rPr>
-        <w:t>logout</w:t>
-      </w:r>
-      <w:proofErr w:type="spellEnd"/>
-      <w:r>
-        <w:rPr>
-          <w:rFonts w:ascii="Arial" w:hAnsi="Arial" w:cs="Arial"/>
-          <w:lang w:val="nl-BE"/>
-        </w:rPr>
-        <w:t xml:space="preserve"> button</w:t>
-      </w:r>
-    </w:p>
-    <w:p>
-      <w:pPr>
-        <w:rPr>
-          <w:rFonts w:ascii="Arial" w:hAnsi="Arial" w:cs="Arial"/>
-          <w:lang w:val="nl-BE"/>
-        </w:rPr>
-      </w:pPr>
-    </w:p>
-    <w:p>
-      <w:pPr>
-        <w:rPr>
-          <w:rFonts w:ascii="Arial" w:hAnsi="Arial" w:cs="Arial"/>
-          <w:lang w:val="en-US"/>
-        </w:rPr>
-      </w:pPr>
-      <w:r>
-        <w:rPr>
-          <w:rFonts w:ascii="Arial" w:hAnsi="Arial" w:cs="Arial"/>
-          <w:lang w:val="en-US"/>
-        </w:rPr>
-        <w:t>- design</w:t>
-      </w:r>
-    </w:p>
-    <w:p>
-      <w:pPr>
-        <w:rPr>
-          <w:rFonts w:ascii="Arial" w:hAnsi="Arial" w:cs="Arial"/>
-          <w:lang w:val="en-US"/>
-        </w:rPr>
-      </w:pPr>
-    </w:p>
-    <w:p>
-      <w:pPr>
-        <w:rPr>
-          <w:rFonts w:ascii="Arial" w:hAnsi="Arial" w:cs="Arial"/>
-          <w:lang w:val="en-US"/>
-        </w:rPr>
-      </w:pPr>
-      <w:r>
-        <w:rPr>
-          <w:rFonts w:ascii="Arial" w:hAnsi="Arial" w:cs="Arial"/>
-          <w:lang w:val="en-US"/>
-        </w:rPr>
-        <w:t>Msg 8120, Level 16, State 1, Line 1</w:t>
-      </w:r>
-    </w:p>
-    <w:p>
-      <w:pPr>
-        <w:rPr>
-          <w:rFonts w:ascii="Arial" w:hAnsi="Arial" w:cs="Arial"/>
-          <w:lang w:val="en-US"/>
-        </w:rPr>
-      </w:pPr>
-      <w:r>
-        <w:rPr>
-          <w:rFonts w:ascii="Arial" w:hAnsi="Arial" w:cs="Arial"/>
-          <w:lang w:val="en-US"/>
-        </w:rPr>
-        <w:t>Column '</w:t>
-      </w:r>
-      <w:proofErr w:type="spellStart"/>
-      <w:r>
-        <w:rPr>
-          <w:rFonts w:ascii="Arial" w:hAnsi="Arial" w:cs="Arial"/>
-          <w:lang w:val="en-US"/>
-        </w:rPr>
-        <w:t>Festival.dbo.Orders.aantal</w:t>
-      </w:r>
-      <w:proofErr w:type="spellEnd"/>
-      <w:r>
-        <w:rPr>
-          <w:rFonts w:ascii="Arial" w:hAnsi="Arial" w:cs="Arial"/>
-          <w:lang w:val="en-US"/>
-        </w:rPr>
-        <w:t>' is invalid in the select list because it is not contained in either an aggregate function or the GROUP BY clause.</w:t>
+      <w:r>
+        <w:rPr>
+          <w:rFonts w:ascii="Arial" w:hAnsi="Arial" w:cs="Arial"/>
+          <w:lang w:val="nl-BE"/>
+        </w:rPr>
+        <w:t xml:space="preserve"> highlighten actieve pagina mvc</w:t>
       </w:r>
       <w:bookmarkStart w:id="0" w:name="_GoBack"/>
       <w:bookmarkEnd w:id="0"/>
+    </w:p>
+    <w:p>
+      <w:pPr>
+        <w:rPr>
+          <w:rFonts w:ascii="Arial" w:hAnsi="Arial" w:cs="Arial"/>
+          <w:lang w:val="nl-BE"/>
+        </w:rPr>
+      </w:pPr>
+      <w:r>
+        <w:rPr>
+          <w:rFonts w:ascii="Arial" w:hAnsi="Arial" w:cs="Arial"/>
+          <w:lang w:val="nl-BE"/>
+        </w:rPr>
+        <w:t>- oplossing zoeken voor logout button</w:t>
+      </w:r>
+    </w:p>
+    <w:p>
+      <w:pPr>
+        <w:rPr>
+          <w:rFonts w:ascii="Arial" w:hAnsi="Arial" w:cs="Arial"/>
+          <w:lang w:val="nl-BE"/>
+        </w:rPr>
+      </w:pPr>
+    </w:p>
+    <w:p>
+      <w:pPr>
+        <w:rPr>
+          <w:rFonts w:ascii="Arial" w:hAnsi="Arial" w:cs="Arial"/>
+          <w:lang w:val="en-US"/>
+        </w:rPr>
+      </w:pPr>
+      <w:r>
+        <w:rPr>
+          <w:rFonts w:ascii="Arial" w:hAnsi="Arial" w:cs="Arial"/>
+          <w:lang w:val="en-US"/>
+        </w:rPr>
+        <w:t>- design</w:t>
+      </w:r>
+    </w:p>
+    <w:p>
+      <w:pPr>
+        <w:rPr>
+          <w:rFonts w:ascii="Arial" w:hAnsi="Arial" w:cs="Arial"/>
+          <w:lang w:val="en-US"/>
+        </w:rPr>
+      </w:pPr>
+    </w:p>
+    <w:p>
+      <w:pPr>
+        <w:rPr>
+          <w:rFonts w:ascii="Arial" w:hAnsi="Arial" w:cs="Arial"/>
+          <w:lang w:val="en-US"/>
+        </w:rPr>
+      </w:pPr>
+      <w:r>
+        <w:rPr>
+          <w:rFonts w:ascii="Arial" w:hAnsi="Arial" w:cs="Arial"/>
+          <w:lang w:val="en-US"/>
+        </w:rPr>
+        <w:t>Msg 8120, Level 16, State 1, Line 1</w:t>
+      </w:r>
+    </w:p>
+    <w:p>
+      <w:pPr>
+        <w:rPr>
+          <w:rFonts w:ascii="Arial" w:hAnsi="Arial" w:cs="Arial"/>
+          <w:lang w:val="en-US"/>
+        </w:rPr>
+      </w:pPr>
+      <w:r>
+        <w:rPr>
+          <w:rFonts w:ascii="Arial" w:hAnsi="Arial" w:cs="Arial"/>
+          <w:lang w:val="en-US"/>
+        </w:rPr>
+        <w:t>Column 'Festival.dbo.Orders.aantal' is invalid in the select list because it is not contained in either an aggregate function or the GROUP BY clause.</w:t>
+      </w:r>
     </w:p>
     <w:sectPr>
       <w:headerReference w:type="even" r:id="rId11"/>
@@ -1694,7 +1232,7 @@
         <w:sz w:val="18"/>
         <w:szCs w:val="18"/>
       </w:rPr>
-      <w:t>3</w:t>
+      <w:t>2</w:t>
     </w:r>
     <w:r>
       <w:rPr>
@@ -2141,7 +1679,6 @@
             </w:rPr>
             <w:t xml:space="preserve">2NMCT </w:t>
           </w:r>
-          <w:proofErr w:type="gramStart"/>
           <w:r>
             <w:rPr>
               <w:caps/>
@@ -2182,7 +1719,6 @@
             </w:rPr>
             <w:t xml:space="preserve">                         </w:t>
           </w:r>
-          <w:proofErr w:type="gramEnd"/>
           <w:r>
             <w:rPr>
               <w:caps/>

</xml_diff>

<commit_message>
RSS reader, layout fixes, code/files cleanup
RSS reader, layout fixes, code/files cleanup
</commit_message>
<xml_diff>
--- a/Arne Vanderheyden - SSA Web.docx
+++ b/Arne Vanderheyden - SSA Web.docx
@@ -22,7 +22,39 @@
           <w:lang w:val="nl-BE"/>
         </w:rPr>
         <w:br/>
-        <w:t>Er werd gestart met uit uitschrijven van de requirements uit de opgave-PDF’s, daar deze voor IOT studenten ietwat anders ligt.</w:t>
+        <w:t xml:space="preserve">Er werd gestart met uit uitschrijven van de </w:t>
+      </w:r>
+      <w:proofErr w:type="spellStart"/>
+      <w:r>
+        <w:rPr>
+          <w:rFonts w:ascii="Arial" w:hAnsi="Arial" w:cs="Arial"/>
+          <w:lang w:val="nl-BE"/>
+        </w:rPr>
+        <w:t>requirements</w:t>
+      </w:r>
+      <w:proofErr w:type="spellEnd"/>
+      <w:r>
+        <w:rPr>
+          <w:rFonts w:ascii="Arial" w:hAnsi="Arial" w:cs="Arial"/>
+          <w:lang w:val="nl-BE"/>
+        </w:rPr>
+        <w:t xml:space="preserve"> uit de opgave-</w:t>
+      </w:r>
+      <w:proofErr w:type="spellStart"/>
+      <w:r>
+        <w:rPr>
+          <w:rFonts w:ascii="Arial" w:hAnsi="Arial" w:cs="Arial"/>
+          <w:lang w:val="nl-BE"/>
+        </w:rPr>
+        <w:t>PDF’s</w:t>
+      </w:r>
+      <w:proofErr w:type="spellEnd"/>
+      <w:r>
+        <w:rPr>
+          <w:rFonts w:ascii="Arial" w:hAnsi="Arial" w:cs="Arial"/>
+          <w:lang w:val="nl-BE"/>
+        </w:rPr>
+        <w:t>, daar deze voor IOT studenten ietwat anders ligt.</w:t>
       </w:r>
     </w:p>
     <w:p>
@@ -58,8 +90,27 @@
           <w:rFonts w:ascii="Arial" w:hAnsi="Arial" w:cs="Arial"/>
           <w:lang w:val="nl-BE"/>
         </w:rPr>
-        <w:t xml:space="preserve"> niet te wijzigen via de admin </w:t>
-      </w:r>
+        <w:t xml:space="preserve"> niet te wijzigen via de </w:t>
+      </w:r>
+      <w:proofErr w:type="spellStart"/>
+      <w:proofErr w:type="gramStart"/>
+      <w:r>
+        <w:rPr>
+          <w:rFonts w:ascii="Arial" w:hAnsi="Arial" w:cs="Arial"/>
+          <w:lang w:val="nl-BE"/>
+        </w:rPr>
+        <w:t>admin</w:t>
+      </w:r>
+      <w:proofErr w:type="spellEnd"/>
+      <w:proofErr w:type="gramEnd"/>
+      <w:r>
+        <w:rPr>
+          <w:rFonts w:ascii="Arial" w:hAnsi="Arial" w:cs="Arial"/>
+          <w:lang w:val="nl-BE"/>
+        </w:rPr>
+        <w:t xml:space="preserve"> </w:t>
+      </w:r>
+      <w:proofErr w:type="spellStart"/>
       <w:r>
         <w:rPr>
           <w:rFonts w:ascii="Arial" w:hAnsi="Arial" w:cs="Arial"/>
@@ -67,6 +118,7 @@
         </w:rPr>
         <w:t>webinterface</w:t>
       </w:r>
+      <w:proofErr w:type="spellEnd"/>
       <w:r>
         <w:rPr>
           <w:rFonts w:ascii="Arial" w:hAnsi="Arial" w:cs="Arial"/>
@@ -128,30 +180,54 @@
           <w:rFonts w:ascii="Arial" w:hAnsi="Arial" w:cs="Arial"/>
           <w:lang w:val="nl-BE"/>
         </w:rPr>
-        <w:t>abase op MS SQL (geen local DB)</w:t>
-      </w:r>
-    </w:p>
-    <w:p>
-      <w:pPr>
-        <w:rPr>
-          <w:rFonts w:ascii="Arial" w:hAnsi="Arial" w:cs="Arial"/>
-          <w:lang w:val="nl-BE"/>
-        </w:rPr>
-      </w:pPr>
-    </w:p>
-    <w:p>
-      <w:pPr>
-        <w:rPr>
-          <w:rFonts w:ascii="Arial" w:hAnsi="Arial" w:cs="Arial"/>
-          <w:lang w:val="nl-BE"/>
-        </w:rPr>
-      </w:pPr>
-      <w:r>
-        <w:rPr>
-          <w:rFonts w:ascii="Arial" w:hAnsi="Arial" w:cs="Arial"/>
-          <w:lang w:val="nl-BE"/>
-        </w:rPr>
-        <w:t>Gebruikers:</w:t>
+        <w:t xml:space="preserve">abase op MS SQL (geen </w:t>
+      </w:r>
+      <w:proofErr w:type="spellStart"/>
+      <w:r>
+        <w:rPr>
+          <w:rFonts w:ascii="Arial" w:hAnsi="Arial" w:cs="Arial"/>
+          <w:lang w:val="nl-BE"/>
+        </w:rPr>
+        <w:t>local</w:t>
+      </w:r>
+      <w:proofErr w:type="spellEnd"/>
+      <w:r>
+        <w:rPr>
+          <w:rFonts w:ascii="Arial" w:hAnsi="Arial" w:cs="Arial"/>
+          <w:lang w:val="nl-BE"/>
+        </w:rPr>
+        <w:t xml:space="preserve"> DB)</w:t>
+      </w:r>
+    </w:p>
+    <w:p>
+      <w:pPr>
+        <w:rPr>
+          <w:rFonts w:ascii="Arial" w:hAnsi="Arial" w:cs="Arial"/>
+          <w:lang w:val="nl-BE"/>
+        </w:rPr>
+      </w:pPr>
+    </w:p>
+    <w:p>
+      <w:pPr>
+        <w:rPr>
+          <w:rFonts w:ascii="Arial" w:hAnsi="Arial" w:cs="Arial"/>
+          <w:lang w:val="nl-BE"/>
+        </w:rPr>
+      </w:pPr>
+      <w:r>
+        <w:rPr>
+          <w:rFonts w:ascii="Arial" w:hAnsi="Arial" w:cs="Arial"/>
+          <w:lang w:val="nl-BE"/>
+        </w:rPr>
+        <w:t>Gebruikers</w:t>
+      </w:r>
+      <w:proofErr w:type="gramStart"/>
+      <w:r>
+        <w:rPr>
+          <w:rFonts w:ascii="Arial" w:hAnsi="Arial" w:cs="Arial"/>
+          <w:lang w:val="nl-BE"/>
+        </w:rPr>
+        <w:t>:</w:t>
       </w:r>
       <w:r>
         <w:rPr>
@@ -165,7 +241,31 @@
           <w:rFonts w:ascii="Arial" w:hAnsi="Arial" w:cs="Arial"/>
           <w:lang w:val="nl-BE"/>
         </w:rPr>
-        <w:t>- Overzicht van de optredens (lineup), foto groep en timing</w:t>
+        <w:t>-</w:t>
+      </w:r>
+      <w:proofErr w:type="gramEnd"/>
+      <w:r>
+        <w:rPr>
+          <w:rFonts w:ascii="Arial" w:hAnsi="Arial" w:cs="Arial"/>
+          <w:lang w:val="nl-BE"/>
+        </w:rPr>
+        <w:t xml:space="preserve"> Overzicht van de optredens (</w:t>
+      </w:r>
+      <w:proofErr w:type="spellStart"/>
+      <w:r>
+        <w:rPr>
+          <w:rFonts w:ascii="Arial" w:hAnsi="Arial" w:cs="Arial"/>
+          <w:lang w:val="nl-BE"/>
+        </w:rPr>
+        <w:t>lineup</w:t>
+      </w:r>
+      <w:proofErr w:type="spellEnd"/>
+      <w:r>
+        <w:rPr>
+          <w:rFonts w:ascii="Arial" w:hAnsi="Arial" w:cs="Arial"/>
+          <w:lang w:val="nl-BE"/>
+        </w:rPr>
+        <w:t>), foto groep en timing</w:t>
       </w:r>
       <w:r>
         <w:rPr>
@@ -244,7 +344,15 @@
           <w:rFonts w:ascii="Arial" w:hAnsi="Arial" w:cs="Arial"/>
           <w:lang w:val="nl-BE"/>
         </w:rPr>
-        <w:t>Administrators:</w:t>
+        <w:t>Administrators</w:t>
+      </w:r>
+      <w:proofErr w:type="gramStart"/>
+      <w:r>
+        <w:rPr>
+          <w:rFonts w:ascii="Arial" w:hAnsi="Arial" w:cs="Arial"/>
+          <w:lang w:val="nl-BE"/>
+        </w:rPr>
+        <w:t>:</w:t>
       </w:r>
       <w:r>
         <w:rPr>
@@ -258,7 +366,15 @@
           <w:rFonts w:ascii="Arial" w:hAnsi="Arial" w:cs="Arial"/>
           <w:lang w:val="nl-BE"/>
         </w:rPr>
-        <w:t>- overzicht van de reservaties te kunnen opvragen</w:t>
+        <w:t>-</w:t>
+      </w:r>
+      <w:proofErr w:type="gramEnd"/>
+      <w:r>
+        <w:rPr>
+          <w:rFonts w:ascii="Arial" w:hAnsi="Arial" w:cs="Arial"/>
+          <w:lang w:val="nl-BE"/>
+        </w:rPr>
+        <w:t xml:space="preserve"> overzicht van de reservaties te kunnen opvragen</w:t>
       </w:r>
       <w:r>
         <w:rPr>
@@ -331,7 +447,39 @@
           <w:rFonts w:ascii="Arial" w:hAnsi="Arial" w:cs="Arial"/>
           <w:lang w:val="nl-BE"/>
         </w:rPr>
-        <w:t>Na het uitschrijven van de requirements maakte ik gebruik van DbSchema (</w:t>
+        <w:t xml:space="preserve">Na het uitschrijven van de </w:t>
+      </w:r>
+      <w:proofErr w:type="spellStart"/>
+      <w:r>
+        <w:rPr>
+          <w:rFonts w:ascii="Arial" w:hAnsi="Arial" w:cs="Arial"/>
+          <w:lang w:val="nl-BE"/>
+        </w:rPr>
+        <w:t>requirements</w:t>
+      </w:r>
+      <w:proofErr w:type="spellEnd"/>
+      <w:r>
+        <w:rPr>
+          <w:rFonts w:ascii="Arial" w:hAnsi="Arial" w:cs="Arial"/>
+          <w:lang w:val="nl-BE"/>
+        </w:rPr>
+        <w:t xml:space="preserve"> maakte ik gebruik van </w:t>
+      </w:r>
+      <w:proofErr w:type="spellStart"/>
+      <w:r>
+        <w:rPr>
+          <w:rFonts w:ascii="Arial" w:hAnsi="Arial" w:cs="Arial"/>
+          <w:lang w:val="nl-BE"/>
+        </w:rPr>
+        <w:t>DbSchema</w:t>
+      </w:r>
+      <w:proofErr w:type="spellEnd"/>
+      <w:r>
+        <w:rPr>
+          <w:rFonts w:ascii="Arial" w:hAnsi="Arial" w:cs="Arial"/>
+          <w:lang w:val="nl-BE"/>
+        </w:rPr>
+        <w:t xml:space="preserve"> (</w:t>
       </w:r>
       <w:hyperlink r:id="rId7" w:history="1">
         <w:r>
@@ -434,7 +582,23 @@
           <w:lang w:val="nl-BE"/>
         </w:rPr>
         <w:br/>
-        <w:t>Eveneens genereerde ik ineens wat data om in de database te steken (manueel als test data en/of omdat het niet via de webinterface moet kunnen).</w:t>
+        <w:t xml:space="preserve">Eveneens genereerde ik ineens wat data om in de database te steken (manueel als test data en/of omdat het niet via de </w:t>
+      </w:r>
+      <w:proofErr w:type="spellStart"/>
+      <w:r>
+        <w:rPr>
+          <w:rFonts w:ascii="Arial" w:hAnsi="Arial" w:cs="Arial"/>
+          <w:lang w:val="nl-BE"/>
+        </w:rPr>
+        <w:t>webinterface</w:t>
+      </w:r>
+      <w:proofErr w:type="spellEnd"/>
+      <w:r>
+        <w:rPr>
+          <w:rFonts w:ascii="Arial" w:hAnsi="Arial" w:cs="Arial"/>
+          <w:lang w:val="nl-BE"/>
+        </w:rPr>
+        <w:t xml:space="preserve"> moet kunnen).</w:t>
       </w:r>
     </w:p>
     <w:p>
@@ -485,7 +649,39 @@
           <w:rFonts w:ascii="Arial" w:hAnsi="Arial" w:cs="Arial"/>
           <w:lang w:val="nl-BE"/>
         </w:rPr>
-        <w:t xml:space="preserve">en eenvoudig mogelijk te maken een administrator van een niet-administrator te onderscheiden. Na veel pogingen dit met de isAdmin flag te doen voor de users en vergelijken van oplossingen uit MVC3 (waar user management </w:t>
+        <w:t xml:space="preserve">en eenvoudig mogelijk te maken een administrator van een niet-administrator te onderscheiden. Na veel pogingen dit met de </w:t>
+      </w:r>
+      <w:proofErr w:type="spellStart"/>
+      <w:r>
+        <w:rPr>
+          <w:rFonts w:ascii="Arial" w:hAnsi="Arial" w:cs="Arial"/>
+          <w:lang w:val="nl-BE"/>
+        </w:rPr>
+        <w:t>isAdmin</w:t>
+      </w:r>
+      <w:proofErr w:type="spellEnd"/>
+      <w:r>
+        <w:rPr>
+          <w:rFonts w:ascii="Arial" w:hAnsi="Arial" w:cs="Arial"/>
+          <w:lang w:val="nl-BE"/>
+        </w:rPr>
+        <w:t xml:space="preserve"> </w:t>
+      </w:r>
+      <w:proofErr w:type="spellStart"/>
+      <w:r>
+        <w:rPr>
+          <w:rFonts w:ascii="Arial" w:hAnsi="Arial" w:cs="Arial"/>
+          <w:lang w:val="nl-BE"/>
+        </w:rPr>
+        <w:t>flag</w:t>
+      </w:r>
+      <w:proofErr w:type="spellEnd"/>
+      <w:r>
+        <w:rPr>
+          <w:rFonts w:ascii="Arial" w:hAnsi="Arial" w:cs="Arial"/>
+          <w:lang w:val="nl-BE"/>
+        </w:rPr>
+        <w:t xml:space="preserve"> te doen voor de users en vergelijken van oplossingen uit MVC3 (waar user management </w:t>
       </w:r>
       <w:r>
         <w:rPr>
@@ -493,7 +689,39 @@
           <w:lang w:val="nl-BE"/>
         </w:rPr>
         <w:lastRenderedPageBreak/>
-        <w:t>iets makkelijker was), koos ik uiteindelijk voor een vergelijkbare oplossing als in het security labo. De standaard ASP.net template werd gebruikt en omgezet naar een MS SQL database en het toevoegen van extra fields die niet in de standaard template zaten maar wel vereist waren voor de opgave.</w:t>
+        <w:t>iets makkelijker was), koos ik uiteindelijk voor een vergelijkbare oplossing als in het security labo. De standaard ASP.</w:t>
+      </w:r>
+      <w:proofErr w:type="gramStart"/>
+      <w:r>
+        <w:rPr>
+          <w:rFonts w:ascii="Arial" w:hAnsi="Arial" w:cs="Arial"/>
+          <w:lang w:val="nl-BE"/>
+        </w:rPr>
+        <w:t>net</w:t>
+      </w:r>
+      <w:proofErr w:type="gramEnd"/>
+      <w:r>
+        <w:rPr>
+          <w:rFonts w:ascii="Arial" w:hAnsi="Arial" w:cs="Arial"/>
+          <w:lang w:val="nl-BE"/>
+        </w:rPr>
+        <w:t xml:space="preserve"> template werd gebruikt en omgezet naar een MS SQL database en het toevoegen van extra </w:t>
+      </w:r>
+      <w:proofErr w:type="spellStart"/>
+      <w:r>
+        <w:rPr>
+          <w:rFonts w:ascii="Arial" w:hAnsi="Arial" w:cs="Arial"/>
+          <w:lang w:val="nl-BE"/>
+        </w:rPr>
+        <w:t>fields</w:t>
+      </w:r>
+      <w:proofErr w:type="spellEnd"/>
+      <w:r>
+        <w:rPr>
+          <w:rFonts w:ascii="Arial" w:hAnsi="Arial" w:cs="Arial"/>
+          <w:lang w:val="nl-BE"/>
+        </w:rPr>
+        <w:t xml:space="preserve"> die niet in de standaard template zaten maar wel vereist waren voor de opgave.</w:t>
       </w:r>
       <w:r>
         <w:rPr>
@@ -516,22 +744,86 @@
           <w:rFonts w:ascii="Arial" w:hAnsi="Arial" w:cs="Arial"/>
           <w:lang w:val="nl-BE"/>
         </w:rPr>
-        <w:t>Verder werd een pagina met een overzicht van de bands aangemaakt die uit de database wordt opgehaald, een lijst van beschikbare tickets met hun prijs (anonieme gebruikers) en begon ik met uitzoeken hoe ik het probleem kon aanpakken gebruikers max 5 tickets te laten bestellen + tegelijkertijd het aantal beschikbare tickets in de gaten kon houden. Voor admins werd de ticket status pagina aangemaakt waarop het resterend aantal beschikbare tickets per dag te zien is.</w:t>
-      </w:r>
-    </w:p>
-    <w:p>
-      <w:pPr>
-        <w:rPr>
-          <w:rFonts w:ascii="Arial" w:hAnsi="Arial" w:cs="Arial"/>
-          <w:lang w:val="nl-BE"/>
-        </w:rPr>
-      </w:pPr>
-      <w:r>
-        <w:rPr>
-          <w:rFonts w:ascii="Arial" w:hAnsi="Arial" w:cs="Arial"/>
-          <w:lang w:val="nl-BE"/>
-        </w:rPr>
-        <w:t>De edits met de login leverden hoe dan ook een nieuw database schema op.</w:t>
+        <w:t xml:space="preserve">Verder werd een pagina met een overzicht van de bands aangemaakt die uit de database wordt opgehaald, een lijst van beschikbare tickets met hun prijs (anonieme gebruikers) en begon ik met uitzoeken hoe ik het probleem kon aanpakken gebruikers </w:t>
+      </w:r>
+      <w:proofErr w:type="gramStart"/>
+      <w:r>
+        <w:rPr>
+          <w:rFonts w:ascii="Arial" w:hAnsi="Arial" w:cs="Arial"/>
+          <w:lang w:val="nl-BE"/>
+        </w:rPr>
+        <w:t>max</w:t>
+      </w:r>
+      <w:proofErr w:type="gramEnd"/>
+      <w:r>
+        <w:rPr>
+          <w:rFonts w:ascii="Arial" w:hAnsi="Arial" w:cs="Arial"/>
+          <w:lang w:val="nl-BE"/>
+        </w:rPr>
+        <w:t xml:space="preserve"> 5 tickets te laten bestellen + tegelijkertijd het aantal beschikbare tickets in de gaten kon houden. Voor </w:t>
+      </w:r>
+      <w:proofErr w:type="spellStart"/>
+      <w:r>
+        <w:rPr>
+          <w:rFonts w:ascii="Arial" w:hAnsi="Arial" w:cs="Arial"/>
+          <w:lang w:val="nl-BE"/>
+        </w:rPr>
+        <w:t>admins</w:t>
+      </w:r>
+      <w:proofErr w:type="spellEnd"/>
+      <w:r>
+        <w:rPr>
+          <w:rFonts w:ascii="Arial" w:hAnsi="Arial" w:cs="Arial"/>
+          <w:lang w:val="nl-BE"/>
+        </w:rPr>
+        <w:t xml:space="preserve"> werd </w:t>
+      </w:r>
+      <w:proofErr w:type="gramStart"/>
+      <w:r>
+        <w:rPr>
+          <w:rFonts w:ascii="Arial" w:hAnsi="Arial" w:cs="Arial"/>
+          <w:lang w:val="nl-BE"/>
+        </w:rPr>
+        <w:t>de</w:t>
+      </w:r>
+      <w:proofErr w:type="gramEnd"/>
+      <w:r>
+        <w:rPr>
+          <w:rFonts w:ascii="Arial" w:hAnsi="Arial" w:cs="Arial"/>
+          <w:lang w:val="nl-BE"/>
+        </w:rPr>
+        <w:t xml:space="preserve"> ticket status pagina aangemaakt waarop het resterend aantal beschikbare tickets per dag te zien is.</w:t>
+      </w:r>
+    </w:p>
+    <w:p>
+      <w:pPr>
+        <w:rPr>
+          <w:rFonts w:ascii="Arial" w:hAnsi="Arial" w:cs="Arial"/>
+          <w:lang w:val="nl-BE"/>
+        </w:rPr>
+      </w:pPr>
+      <w:r>
+        <w:rPr>
+          <w:rFonts w:ascii="Arial" w:hAnsi="Arial" w:cs="Arial"/>
+          <w:lang w:val="nl-BE"/>
+        </w:rPr>
+        <w:t xml:space="preserve">De </w:t>
+      </w:r>
+      <w:proofErr w:type="spellStart"/>
+      <w:r>
+        <w:rPr>
+          <w:rFonts w:ascii="Arial" w:hAnsi="Arial" w:cs="Arial"/>
+          <w:lang w:val="nl-BE"/>
+        </w:rPr>
+        <w:t>edits</w:t>
+      </w:r>
+      <w:proofErr w:type="spellEnd"/>
+      <w:r>
+        <w:rPr>
+          <w:rFonts w:ascii="Arial" w:hAnsi="Arial" w:cs="Arial"/>
+          <w:lang w:val="nl-BE"/>
+        </w:rPr>
+        <w:t xml:space="preserve"> met de login leverden hoe dan ook een nieuw database schema op.</w:t>
       </w:r>
     </w:p>
     <w:p>
@@ -603,13 +895,13 @@
       <w:pPr>
         <w:rPr>
           <w:rFonts w:ascii="Arial" w:hAnsi="Arial" w:cs="Arial"/>
-          <w:lang w:val="nl-BE"/>
-        </w:rPr>
-      </w:pPr>
-      <w:r>
-        <w:rPr>
-          <w:rFonts w:ascii="Arial" w:hAnsi="Arial" w:cs="Arial"/>
-          <w:lang w:val="nl-BE"/>
+          <w:lang w:val="en-US"/>
+        </w:rPr>
+      </w:pPr>
+      <w:r>
+        <w:rPr>
+          <w:rFonts w:ascii="Arial" w:hAnsi="Arial" w:cs="Arial"/>
+          <w:lang w:val="en-US"/>
         </w:rPr>
         <w:t xml:space="preserve">2/1/2014 </w:t>
       </w:r>
@@ -618,7 +910,7 @@
       <w:pPr>
         <w:rPr>
           <w:rFonts w:ascii="Arial" w:hAnsi="Arial" w:cs="Arial"/>
-          <w:lang w:val="nl-BE"/>
+          <w:lang w:val="en-US"/>
         </w:rPr>
       </w:pPr>
     </w:p>
@@ -635,6 +927,7 @@
           <w:lang w:val="en-US"/>
         </w:rPr>
       </w:pPr>
+      <w:proofErr w:type="spellStart"/>
       <w:r>
         <w:rPr>
           <w:rFonts w:ascii="Consolas" w:eastAsiaTheme="minorHAnsi" w:hAnsi="Consolas" w:cs="Consolas"/>
@@ -642,7 +935,17 @@
           <w:szCs w:val="18"/>
           <w:lang w:val="en-US"/>
         </w:rPr>
-        <w:t>Msg 8120, Level 16, State 1, Line 1</w:t>
+        <w:t>Msg</w:t>
+      </w:r>
+      <w:proofErr w:type="spellEnd"/>
+      <w:r>
+        <w:rPr>
+          <w:rFonts w:ascii="Consolas" w:eastAsiaTheme="minorHAnsi" w:hAnsi="Consolas" w:cs="Consolas"/>
+          <w:sz w:val="18"/>
+          <w:szCs w:val="18"/>
+          <w:lang w:val="en-US"/>
+        </w:rPr>
+        <w:t xml:space="preserve"> 8120, Level 16, State 1, Line 1</w:t>
       </w:r>
     </w:p>
     <w:p>
@@ -665,15 +968,35 @@
           <w:szCs w:val="18"/>
           <w:lang w:val="en-US"/>
         </w:rPr>
-        <w:t>Column 'Festival.dbo.Orders.aantal' is invalid in the select list because it is not contained in either an aggregate function or the GROUP BY clause.</w:t>
-      </w:r>
-    </w:p>
-    <w:p>
-      <w:pPr>
-        <w:rPr>
-          <w:rFonts w:ascii="Arial" w:hAnsi="Arial" w:cs="Arial"/>
+        <w:t>Column '</w:t>
+      </w:r>
+      <w:proofErr w:type="spellStart"/>
+      <w:r>
+        <w:rPr>
+          <w:rFonts w:ascii="Consolas" w:eastAsiaTheme="minorHAnsi" w:hAnsi="Consolas" w:cs="Consolas"/>
+          <w:sz w:val="18"/>
+          <w:szCs w:val="18"/>
           <w:lang w:val="en-US"/>
         </w:rPr>
+        <w:t>Festival.dbo.Orders.aantal</w:t>
+      </w:r>
+      <w:proofErr w:type="spellEnd"/>
+      <w:r>
+        <w:rPr>
+          <w:rFonts w:ascii="Consolas" w:eastAsiaTheme="minorHAnsi" w:hAnsi="Consolas" w:cs="Consolas"/>
+          <w:sz w:val="18"/>
+          <w:szCs w:val="18"/>
+          <w:lang w:val="en-US"/>
+        </w:rPr>
+        <w:t>' is invalid in the select list because it is not contained in either an aggregate function or the GROUP BY clause.</w:t>
+      </w:r>
+    </w:p>
+    <w:p>
+      <w:pPr>
+        <w:rPr>
+          <w:rFonts w:ascii="Arial" w:hAnsi="Arial" w:cs="Arial"/>
+          <w:lang w:val="en-US"/>
+        </w:rPr>
       </w:pPr>
     </w:p>
     <w:p>
@@ -695,7 +1018,39 @@
           <w:rFonts w:ascii="Arial" w:hAnsi="Arial" w:cs="Arial"/>
           <w:lang w:val="nl-BE"/>
         </w:rPr>
-        <w:t xml:space="preserve">, intensief bezig geweest met queries schrijven en uitzoeken waarom ’n query een error (hierboven) veroorzaakte op MS SQL en niet op MySQL met verder exact gelijklopende data. </w:t>
+        <w:t xml:space="preserve">, intensief bezig geweest met </w:t>
+      </w:r>
+      <w:proofErr w:type="spellStart"/>
+      <w:r>
+        <w:rPr>
+          <w:rFonts w:ascii="Arial" w:hAnsi="Arial" w:cs="Arial"/>
+          <w:lang w:val="nl-BE"/>
+        </w:rPr>
+        <w:t>queries</w:t>
+      </w:r>
+      <w:proofErr w:type="spellEnd"/>
+      <w:r>
+        <w:rPr>
+          <w:rFonts w:ascii="Arial" w:hAnsi="Arial" w:cs="Arial"/>
+          <w:lang w:val="nl-BE"/>
+        </w:rPr>
+        <w:t xml:space="preserve"> schrijven en uitzoeken waarom ’n query een error (hierboven) veroorzaakte op MS SQL en niet op </w:t>
+      </w:r>
+      <w:proofErr w:type="spellStart"/>
+      <w:r>
+        <w:rPr>
+          <w:rFonts w:ascii="Arial" w:hAnsi="Arial" w:cs="Arial"/>
+          <w:lang w:val="nl-BE"/>
+        </w:rPr>
+        <w:t>MySQL</w:t>
+      </w:r>
+      <w:proofErr w:type="spellEnd"/>
+      <w:r>
+        <w:rPr>
+          <w:rFonts w:ascii="Arial" w:hAnsi="Arial" w:cs="Arial"/>
+          <w:lang w:val="nl-BE"/>
+        </w:rPr>
+        <w:t xml:space="preserve"> met verder exact gelijklopende data. </w:t>
       </w:r>
     </w:p>
     <w:p>
@@ -720,12 +1075,85 @@
           <w:lang w:val="nl-BE"/>
         </w:rPr>
       </w:pPr>
-      <w:r>
-        <w:rPr>
-          <w:rFonts w:ascii="Arial" w:hAnsi="Arial" w:cs="Arial"/>
-          <w:lang w:val="nl-BE"/>
-        </w:rPr>
-        <w:t>Rename van het project, uitwerken van pagina’s op basis van de user role (anoniem/geregistreerd/admin), bugfix op het totale aantal tickets left, toevoegen van bands en hun omschrijving en tijdsslot in de database, database bijwerken.</w:t>
+      <w:proofErr w:type="spellStart"/>
+      <w:r>
+        <w:rPr>
+          <w:rFonts w:ascii="Arial" w:hAnsi="Arial" w:cs="Arial"/>
+          <w:lang w:val="nl-BE"/>
+        </w:rPr>
+        <w:t>Rename</w:t>
+      </w:r>
+      <w:proofErr w:type="spellEnd"/>
+      <w:r>
+        <w:rPr>
+          <w:rFonts w:ascii="Arial" w:hAnsi="Arial" w:cs="Arial"/>
+          <w:lang w:val="nl-BE"/>
+        </w:rPr>
+        <w:t xml:space="preserve"> van het project, uitwerken van pagina’s op basis van de user </w:t>
+      </w:r>
+      <w:proofErr w:type="spellStart"/>
+      <w:r>
+        <w:rPr>
+          <w:rFonts w:ascii="Arial" w:hAnsi="Arial" w:cs="Arial"/>
+          <w:lang w:val="nl-BE"/>
+        </w:rPr>
+        <w:t>role</w:t>
+      </w:r>
+      <w:proofErr w:type="spellEnd"/>
+      <w:r>
+        <w:rPr>
+          <w:rFonts w:ascii="Arial" w:hAnsi="Arial" w:cs="Arial"/>
+          <w:lang w:val="nl-BE"/>
+        </w:rPr>
+        <w:t xml:space="preserve"> (anoniem/geregistreerd/</w:t>
+      </w:r>
+      <w:proofErr w:type="spellStart"/>
+      <w:r>
+        <w:rPr>
+          <w:rFonts w:ascii="Arial" w:hAnsi="Arial" w:cs="Arial"/>
+          <w:lang w:val="nl-BE"/>
+        </w:rPr>
+        <w:t>admin</w:t>
+      </w:r>
+      <w:proofErr w:type="spellEnd"/>
+      <w:r>
+        <w:rPr>
+          <w:rFonts w:ascii="Arial" w:hAnsi="Arial" w:cs="Arial"/>
+          <w:lang w:val="nl-BE"/>
+        </w:rPr>
+        <w:t xml:space="preserve">), </w:t>
+      </w:r>
+      <w:proofErr w:type="spellStart"/>
+      <w:r>
+        <w:rPr>
+          <w:rFonts w:ascii="Arial" w:hAnsi="Arial" w:cs="Arial"/>
+          <w:lang w:val="nl-BE"/>
+        </w:rPr>
+        <w:t>bugfix</w:t>
+      </w:r>
+      <w:proofErr w:type="spellEnd"/>
+      <w:r>
+        <w:rPr>
+          <w:rFonts w:ascii="Arial" w:hAnsi="Arial" w:cs="Arial"/>
+          <w:lang w:val="nl-BE"/>
+        </w:rPr>
+        <w:t xml:space="preserve"> op het totale aantal tickets </w:t>
+      </w:r>
+      <w:proofErr w:type="spellStart"/>
+      <w:r>
+        <w:rPr>
+          <w:rFonts w:ascii="Arial" w:hAnsi="Arial" w:cs="Arial"/>
+          <w:lang w:val="nl-BE"/>
+        </w:rPr>
+        <w:t>left</w:t>
+      </w:r>
+      <w:proofErr w:type="spellEnd"/>
+      <w:r>
+        <w:rPr>
+          <w:rFonts w:ascii="Arial" w:hAnsi="Arial" w:cs="Arial"/>
+          <w:lang w:val="nl-BE"/>
+        </w:rPr>
+        <w:t>, toevoegen van bands en hun omschrijving en tijdsslot in de database, database bijwerken.</w:t>
       </w:r>
     </w:p>
     <w:p>
@@ -750,12 +1178,21 @@
           <w:lang w:val="nl-BE"/>
         </w:rPr>
       </w:pPr>
-      <w:r>
-        <w:rPr>
-          <w:rFonts w:ascii="Arial" w:hAnsi="Arial" w:cs="Arial"/>
-          <w:lang w:val="nl-BE"/>
-        </w:rPr>
-        <w:t>Highlighting van actieve pagina</w:t>
+      <w:proofErr w:type="spellStart"/>
+      <w:r>
+        <w:rPr>
+          <w:rFonts w:ascii="Arial" w:hAnsi="Arial" w:cs="Arial"/>
+          <w:lang w:val="nl-BE"/>
+        </w:rPr>
+        <w:t>Highlighting</w:t>
+      </w:r>
+      <w:proofErr w:type="spellEnd"/>
+      <w:r>
+        <w:rPr>
+          <w:rFonts w:ascii="Arial" w:hAnsi="Arial" w:cs="Arial"/>
+          <w:lang w:val="nl-BE"/>
+        </w:rPr>
+        <w:t xml:space="preserve"> van actieve pagina</w:t>
       </w:r>
       <w:r>
         <w:rPr>
@@ -794,92 +1231,247 @@
           <w:rFonts w:ascii="Arial" w:hAnsi="Arial" w:cs="Arial"/>
           <w:lang w:val="nl-BE"/>
         </w:rPr>
-        <w:t xml:space="preserve"> highlighten actieve pagina mvc</w:t>
+        <w:t xml:space="preserve"> </w:t>
+      </w:r>
+      <w:proofErr w:type="spellStart"/>
+      <w:r>
+        <w:rPr>
+          <w:rFonts w:ascii="Arial" w:hAnsi="Arial" w:cs="Arial"/>
+          <w:lang w:val="nl-BE"/>
+        </w:rPr>
+        <w:t>highlighten</w:t>
+      </w:r>
+      <w:proofErr w:type="spellEnd"/>
+      <w:r>
+        <w:rPr>
+          <w:rFonts w:ascii="Arial" w:hAnsi="Arial" w:cs="Arial"/>
+          <w:lang w:val="nl-BE"/>
+        </w:rPr>
+        <w:t xml:space="preserve"> actieve pagina </w:t>
+      </w:r>
+      <w:proofErr w:type="spellStart"/>
+      <w:r>
+        <w:rPr>
+          <w:rFonts w:ascii="Arial" w:hAnsi="Arial" w:cs="Arial"/>
+          <w:lang w:val="nl-BE"/>
+        </w:rPr>
+        <w:t>mvc</w:t>
+      </w:r>
+      <w:proofErr w:type="spellEnd"/>
+    </w:p>
+    <w:p>
+      <w:pPr>
+        <w:rPr>
+          <w:rFonts w:ascii="Arial" w:hAnsi="Arial" w:cs="Arial"/>
+          <w:lang w:val="nl-BE"/>
+        </w:rPr>
+      </w:pPr>
+      <w:r>
+        <w:rPr>
+          <w:rFonts w:ascii="Arial" w:hAnsi="Arial" w:cs="Arial"/>
+          <w:lang w:val="nl-BE"/>
+        </w:rPr>
+        <w:t xml:space="preserve">- oplossing zoeken voor </w:t>
+      </w:r>
+      <w:proofErr w:type="spellStart"/>
+      <w:r>
+        <w:rPr>
+          <w:rFonts w:ascii="Arial" w:hAnsi="Arial" w:cs="Arial"/>
+          <w:lang w:val="nl-BE"/>
+        </w:rPr>
+        <w:t>logout</w:t>
+      </w:r>
+      <w:proofErr w:type="spellEnd"/>
+      <w:r>
+        <w:rPr>
+          <w:rFonts w:ascii="Arial" w:hAnsi="Arial" w:cs="Arial"/>
+          <w:lang w:val="nl-BE"/>
+        </w:rPr>
+        <w:t xml:space="preserve"> button</w:t>
+      </w:r>
+    </w:p>
+    <w:p>
+      <w:pPr>
+        <w:rPr>
+          <w:rFonts w:ascii="Arial" w:hAnsi="Arial" w:cs="Arial"/>
+          <w:lang w:val="nl-BE"/>
+        </w:rPr>
+      </w:pPr>
+    </w:p>
+    <w:p>
+      <w:pPr>
+        <w:rPr>
+          <w:rFonts w:ascii="Arial" w:hAnsi="Arial" w:cs="Arial"/>
+          <w:lang w:val="nl-BE"/>
+        </w:rPr>
+      </w:pPr>
+      <w:r>
+        <w:rPr>
+          <w:rFonts w:ascii="Arial" w:hAnsi="Arial" w:cs="Arial"/>
+          <w:lang w:val="nl-BE"/>
+        </w:rPr>
+        <w:t>- design</w:t>
+      </w:r>
+    </w:p>
+    <w:p>
+      <w:pPr>
+        <w:rPr>
+          <w:rFonts w:ascii="Arial" w:hAnsi="Arial" w:cs="Arial"/>
+          <w:lang w:val="nl-BE"/>
+        </w:rPr>
+      </w:pPr>
+    </w:p>
+    <w:p>
+      <w:pPr>
+        <w:rPr>
+          <w:rFonts w:ascii="Arial" w:hAnsi="Arial" w:cs="Arial"/>
+          <w:lang w:val="en-US"/>
+        </w:rPr>
+      </w:pPr>
+      <w:proofErr w:type="spellStart"/>
+      <w:r>
+        <w:rPr>
+          <w:rFonts w:ascii="Arial" w:hAnsi="Arial" w:cs="Arial"/>
+          <w:lang w:val="en-US"/>
+        </w:rPr>
+        <w:t>Msg</w:t>
+      </w:r>
+      <w:proofErr w:type="spellEnd"/>
+      <w:r>
+        <w:rPr>
+          <w:rFonts w:ascii="Arial" w:hAnsi="Arial" w:cs="Arial"/>
+          <w:lang w:val="en-US"/>
+        </w:rPr>
+        <w:t xml:space="preserve"> 8120, Level 16, State 1, Line 1</w:t>
+      </w:r>
+    </w:p>
+    <w:p>
+      <w:pPr>
+        <w:rPr>
+          <w:rFonts w:ascii="Arial" w:hAnsi="Arial" w:cs="Arial"/>
+          <w:lang w:val="en-US"/>
+        </w:rPr>
+      </w:pPr>
+      <w:r>
+        <w:rPr>
+          <w:rFonts w:ascii="Arial" w:hAnsi="Arial" w:cs="Arial"/>
+          <w:lang w:val="en-US"/>
+        </w:rPr>
+        <w:t>Column '</w:t>
+      </w:r>
+      <w:proofErr w:type="spellStart"/>
+      <w:r>
+        <w:rPr>
+          <w:rFonts w:ascii="Arial" w:hAnsi="Arial" w:cs="Arial"/>
+          <w:lang w:val="en-US"/>
+        </w:rPr>
+        <w:t>Festival.dbo.Orders.aantal</w:t>
+      </w:r>
+      <w:proofErr w:type="spellEnd"/>
+      <w:r>
+        <w:rPr>
+          <w:rFonts w:ascii="Arial" w:hAnsi="Arial" w:cs="Arial"/>
+          <w:lang w:val="en-US"/>
+        </w:rPr>
+        <w:t>' is invalid in the select list because it is not contained in either an aggregate function or the GROUP BY clause.</w:t>
+      </w:r>
+    </w:p>
+    <w:p>
+      <w:pPr>
+        <w:rPr>
+          <w:rFonts w:ascii="Arial" w:hAnsi="Arial" w:cs="Arial"/>
+          <w:lang w:val="en-US"/>
+        </w:rPr>
+      </w:pPr>
+      <w:r>
+        <w:rPr>
+          <w:rFonts w:ascii="Arial" w:hAnsi="Arial" w:cs="Arial"/>
+          <w:lang w:val="en-US"/>
+        </w:rPr>
+        <w:t xml:space="preserve">RSS Feed: </w:t>
+      </w:r>
+      <w:hyperlink r:id="rId11" w:history="1">
+        <w:r>
+          <w:rPr>
+            <w:rStyle w:val="Hyperlink"/>
+            <w:rFonts w:ascii="Arial" w:hAnsi="Arial" w:cs="Arial"/>
+            <w:lang w:val="en-US"/>
+          </w:rPr>
+          <w:t>http://weblogs.asp.net/seanmcalinden/archive/2009/10/25/create-rss-and-atom-feeds-using-custom-asp-net-mvc-action-results-and-the-microsoft-syndication-classes.aspx</w:t>
+        </w:r>
+      </w:hyperlink>
+      <w:r>
+        <w:rPr>
+          <w:rFonts w:ascii="Arial" w:hAnsi="Arial" w:cs="Arial"/>
+          <w:lang w:val="en-US"/>
+        </w:rPr>
+        <w:t xml:space="preserve"> </w:t>
+      </w:r>
+    </w:p>
+    <w:p>
+      <w:pPr>
+        <w:rPr>
+          <w:rFonts w:ascii="Arial" w:hAnsi="Arial" w:cs="Arial"/>
+          <w:lang w:val="en-US"/>
+        </w:rPr>
+      </w:pPr>
+    </w:p>
+    <w:p>
+      <w:pPr>
+        <w:rPr>
+          <w:rFonts w:ascii="Arial" w:hAnsi="Arial" w:cs="Arial"/>
+          <w:lang w:val="en-US"/>
+        </w:rPr>
+      </w:pPr>
+      <w:r>
+        <w:rPr>
+          <w:noProof/>
+          <w:lang w:val="nl-BE" w:eastAsia="nl-BE"/>
+        </w:rPr>
+        <w:drawing>
+          <wp:inline distT="0" distB="0" distL="0" distR="0" wp14:anchorId="779290FB" wp14:editId="4CD0E72B">
+            <wp:extent cx="2057400" cy="990600"/>
+            <wp:effectExtent l="0" t="0" r="0" b="0"/>
+            <wp:docPr id="7" name="Afbeelding 7"/>
+            <wp:cNvGraphicFramePr>
+              <a:graphicFrameLocks xmlns:a="http://schemas.openxmlformats.org/drawingml/2006/main" noChangeAspect="1"/>
+            </wp:cNvGraphicFramePr>
+            <a:graphic xmlns:a="http://schemas.openxmlformats.org/drawingml/2006/main">
+              <a:graphicData uri="http://schemas.openxmlformats.org/drawingml/2006/picture">
+                <pic:pic xmlns:pic="http://schemas.openxmlformats.org/drawingml/2006/picture">
+                  <pic:nvPicPr>
+                    <pic:cNvPr id="0" name=""/>
+                    <pic:cNvPicPr/>
+                  </pic:nvPicPr>
+                  <pic:blipFill>
+                    <a:blip r:embed="rId12"/>
+                    <a:stretch>
+                      <a:fillRect/>
+                    </a:stretch>
+                  </pic:blipFill>
+                  <pic:spPr>
+                    <a:xfrm>
+                      <a:off x="0" y="0"/>
+                      <a:ext cx="2057400" cy="990600"/>
+                    </a:xfrm>
+                    <a:prstGeom prst="rect">
+                      <a:avLst/>
+                    </a:prstGeom>
+                  </pic:spPr>
+                </pic:pic>
+              </a:graphicData>
+            </a:graphic>
+          </wp:inline>
+        </w:drawing>
       </w:r>
       <w:bookmarkStart w:id="0" w:name="_GoBack"/>
       <w:bookmarkEnd w:id="0"/>
     </w:p>
-    <w:p>
-      <w:pPr>
-        <w:rPr>
-          <w:rFonts w:ascii="Arial" w:hAnsi="Arial" w:cs="Arial"/>
-          <w:lang w:val="nl-BE"/>
-        </w:rPr>
-      </w:pPr>
-      <w:r>
-        <w:rPr>
-          <w:rFonts w:ascii="Arial" w:hAnsi="Arial" w:cs="Arial"/>
-          <w:lang w:val="nl-BE"/>
-        </w:rPr>
-        <w:t>- oplossing zoeken voor logout button</w:t>
-      </w:r>
-    </w:p>
-    <w:p>
-      <w:pPr>
-        <w:rPr>
-          <w:rFonts w:ascii="Arial" w:hAnsi="Arial" w:cs="Arial"/>
-          <w:lang w:val="nl-BE"/>
-        </w:rPr>
-      </w:pPr>
-    </w:p>
-    <w:p>
-      <w:pPr>
-        <w:rPr>
-          <w:rFonts w:ascii="Arial" w:hAnsi="Arial" w:cs="Arial"/>
-          <w:lang w:val="en-US"/>
-        </w:rPr>
-      </w:pPr>
-      <w:r>
-        <w:rPr>
-          <w:rFonts w:ascii="Arial" w:hAnsi="Arial" w:cs="Arial"/>
-          <w:lang w:val="en-US"/>
-        </w:rPr>
-        <w:t>- design</w:t>
-      </w:r>
-    </w:p>
-    <w:p>
-      <w:pPr>
-        <w:rPr>
-          <w:rFonts w:ascii="Arial" w:hAnsi="Arial" w:cs="Arial"/>
-          <w:lang w:val="en-US"/>
-        </w:rPr>
-      </w:pPr>
-    </w:p>
-    <w:p>
-      <w:pPr>
-        <w:rPr>
-          <w:rFonts w:ascii="Arial" w:hAnsi="Arial" w:cs="Arial"/>
-          <w:lang w:val="en-US"/>
-        </w:rPr>
-      </w:pPr>
-      <w:r>
-        <w:rPr>
-          <w:rFonts w:ascii="Arial" w:hAnsi="Arial" w:cs="Arial"/>
-          <w:lang w:val="en-US"/>
-        </w:rPr>
-        <w:t>Msg 8120, Level 16, State 1, Line 1</w:t>
-      </w:r>
-    </w:p>
-    <w:p>
-      <w:pPr>
-        <w:rPr>
-          <w:rFonts w:ascii="Arial" w:hAnsi="Arial" w:cs="Arial"/>
-          <w:lang w:val="en-US"/>
-        </w:rPr>
-      </w:pPr>
-      <w:r>
-        <w:rPr>
-          <w:rFonts w:ascii="Arial" w:hAnsi="Arial" w:cs="Arial"/>
-          <w:lang w:val="en-US"/>
-        </w:rPr>
-        <w:t>Column 'Festival.dbo.Orders.aantal' is invalid in the select list because it is not contained in either an aggregate function or the GROUP BY clause.</w:t>
-      </w:r>
-    </w:p>
     <w:sectPr>
-      <w:headerReference w:type="even" r:id="rId11"/>
-      <w:headerReference w:type="default" r:id="rId12"/>
-      <w:footerReference w:type="even" r:id="rId13"/>
-      <w:footerReference w:type="default" r:id="rId14"/>
+      <w:headerReference w:type="even" r:id="rId13"/>
+      <w:headerReference w:type="default" r:id="rId14"/>
+      <w:footerReference w:type="even" r:id="rId15"/>
+      <w:footerReference w:type="default" r:id="rId16"/>
       <w:pgSz w:w="11900" w:h="16840"/>
       <w:pgMar w:top="1134" w:right="1134" w:bottom="1134" w:left="1701" w:header="567" w:footer="567" w:gutter="0"/>
       <w:cols w:space="708"/>
@@ -1232,7 +1824,7 @@
         <w:sz w:val="18"/>
         <w:szCs w:val="18"/>
       </w:rPr>
-      <w:t>2</w:t>
+      <w:t>3</w:t>
     </w:r>
     <w:r>
       <w:rPr>
@@ -1679,6 +2271,7 @@
             </w:rPr>
             <w:t xml:space="preserve">2NMCT </w:t>
           </w:r>
+          <w:proofErr w:type="gramStart"/>
           <w:r>
             <w:rPr>
               <w:caps/>
@@ -1719,6 +2312,7 @@
             </w:rPr>
             <w:t xml:space="preserve">                         </w:t>
           </w:r>
+          <w:proofErr w:type="gramEnd"/>
           <w:r>
             <w:rPr>
               <w:caps/>

</xml_diff>